<commit_message>
Updated Person.java And finished 2/3 of test cases.
</commit_message>
<xml_diff>
--- a/Test cases.docx
+++ b/Test cases.docx
@@ -34,8 +34,8 @@
         <w:gridCol w:w="2410"/>
         <w:gridCol w:w="2409"/>
         <w:gridCol w:w="1985"/>
-        <w:gridCol w:w="1134"/>
-        <w:gridCol w:w="1134"/>
+        <w:gridCol w:w="1615"/>
+        <w:gridCol w:w="653"/>
       </w:tblGrid>
       <w:tr>
         <w:trPr>
@@ -139,7 +139,7 @@
         </w:tc>
         <w:tc>
           <w:tcPr>
-            <w:tcW w:w="1134" w:type="dxa"/>
+            <w:tcW w:w="1615" w:type="dxa"/>
           </w:tcPr>
           <w:p>
             <w:pPr>
@@ -163,7 +163,7 @@
         </w:tc>
         <w:tc>
           <w:tcPr>
-            <w:tcW w:w="1134" w:type="dxa"/>
+            <w:tcW w:w="653" w:type="dxa"/>
           </w:tcPr>
           <w:p>
             <w:pPr>
@@ -341,6 +341,16 @@
                 <w:lang w:val="en-US"/>
               </w:rPr>
             </w:pPr>
+          </w:p>
+          <w:p>
+            <w:pPr>
+              <w:rPr>
+                <w:rFonts w:ascii="Calibri" w:hAnsi="Calibri" w:cs="Calibri"/>
+                <w:sz w:val="22"/>
+                <w:szCs w:val="22"/>
+                <w:lang w:val="en-US"/>
+              </w:rPr>
+            </w:pPr>
             <w:r>
               <w:rPr>
                 <w:rFonts w:ascii="Calibri" w:hAnsi="Calibri" w:cs="Calibri"/>
@@ -492,6 +502,66 @@
               </w:rPr>
               <w:t xml:space="preserve">correct ID but null inputs </w:t>
             </w:r>
+          </w:p>
+          <w:p>
+            <w:pPr>
+              <w:rPr>
+                <w:rFonts w:ascii="Calibri" w:hAnsi="Calibri" w:cs="Calibri"/>
+                <w:sz w:val="22"/>
+                <w:szCs w:val="22"/>
+                <w:lang w:val="en-US"/>
+              </w:rPr>
+            </w:pPr>
+          </w:p>
+          <w:p>
+            <w:pPr>
+              <w:rPr>
+                <w:rFonts w:ascii="Calibri" w:hAnsi="Calibri" w:cs="Calibri"/>
+                <w:sz w:val="22"/>
+                <w:szCs w:val="22"/>
+                <w:lang w:val="en-US"/>
+              </w:rPr>
+            </w:pPr>
+          </w:p>
+          <w:p>
+            <w:pPr>
+              <w:rPr>
+                <w:rFonts w:ascii="Calibri" w:hAnsi="Calibri" w:cs="Calibri"/>
+                <w:sz w:val="22"/>
+                <w:szCs w:val="22"/>
+                <w:lang w:val="en-US"/>
+              </w:rPr>
+            </w:pPr>
+          </w:p>
+          <w:p>
+            <w:pPr>
+              <w:rPr>
+                <w:rFonts w:ascii="Calibri" w:hAnsi="Calibri" w:cs="Calibri"/>
+                <w:sz w:val="22"/>
+                <w:szCs w:val="22"/>
+                <w:lang w:val="en-US"/>
+              </w:rPr>
+            </w:pPr>
+          </w:p>
+          <w:p>
+            <w:pPr>
+              <w:rPr>
+                <w:rFonts w:ascii="Calibri" w:hAnsi="Calibri" w:cs="Calibri"/>
+                <w:sz w:val="22"/>
+                <w:szCs w:val="22"/>
+                <w:lang w:val="en-US"/>
+              </w:rPr>
+            </w:pPr>
+          </w:p>
+          <w:p>
+            <w:pPr>
+              <w:rPr>
+                <w:rFonts w:ascii="Calibri" w:hAnsi="Calibri" w:cs="Calibri"/>
+                <w:sz w:val="22"/>
+                <w:szCs w:val="22"/>
+                <w:lang w:val="en-US"/>
+              </w:rPr>
+            </w:pPr>
           </w:p>
           <w:p>
             <w:pPr>
@@ -855,6 +925,16 @@
                 <w:lang w:val="en-US"/>
               </w:rPr>
             </w:pPr>
+          </w:p>
+          <w:p>
+            <w:pPr>
+              <w:rPr>
+                <w:rFonts w:ascii="Calibri" w:hAnsi="Calibri" w:cs="Calibri"/>
+                <w:sz w:val="22"/>
+                <w:szCs w:val="22"/>
+                <w:lang w:val="en-US"/>
+              </w:rPr>
+            </w:pPr>
             <w:proofErr w:type="spellStart"/>
             <w:r>
               <w:rPr>
@@ -1131,6 +1211,66 @@
               </w:rPr>
               <w:t xml:space="preserve"> Birthdate = five-12-2025</w:t>
             </w:r>
+          </w:p>
+          <w:p>
+            <w:pPr>
+              <w:rPr>
+                <w:rFonts w:ascii="Calibri" w:hAnsi="Calibri" w:cs="Calibri"/>
+                <w:sz w:val="22"/>
+                <w:szCs w:val="22"/>
+                <w:lang w:val="en-US"/>
+              </w:rPr>
+            </w:pPr>
+          </w:p>
+          <w:p>
+            <w:pPr>
+              <w:rPr>
+                <w:rFonts w:ascii="Calibri" w:hAnsi="Calibri" w:cs="Calibri"/>
+                <w:sz w:val="22"/>
+                <w:szCs w:val="22"/>
+                <w:lang w:val="en-US"/>
+              </w:rPr>
+            </w:pPr>
+          </w:p>
+          <w:p>
+            <w:pPr>
+              <w:rPr>
+                <w:rFonts w:ascii="Calibri" w:hAnsi="Calibri" w:cs="Calibri"/>
+                <w:sz w:val="22"/>
+                <w:szCs w:val="22"/>
+                <w:lang w:val="en-US"/>
+              </w:rPr>
+            </w:pPr>
+          </w:p>
+          <w:p>
+            <w:pPr>
+              <w:rPr>
+                <w:rFonts w:ascii="Calibri" w:hAnsi="Calibri" w:cs="Calibri"/>
+                <w:sz w:val="22"/>
+                <w:szCs w:val="22"/>
+                <w:lang w:val="en-US"/>
+              </w:rPr>
+            </w:pPr>
+          </w:p>
+          <w:p>
+            <w:pPr>
+              <w:rPr>
+                <w:rFonts w:ascii="Calibri" w:hAnsi="Calibri" w:cs="Calibri"/>
+                <w:sz w:val="22"/>
+                <w:szCs w:val="22"/>
+                <w:lang w:val="en-US"/>
+              </w:rPr>
+            </w:pPr>
+          </w:p>
+          <w:p>
+            <w:pPr>
+              <w:rPr>
+                <w:rFonts w:ascii="Calibri" w:hAnsi="Calibri" w:cs="Calibri"/>
+                <w:sz w:val="22"/>
+                <w:szCs w:val="22"/>
+                <w:lang w:val="en-US"/>
+              </w:rPr>
+            </w:pPr>
           </w:p>
           <w:p>
             <w:pPr>
@@ -1611,6 +1751,16 @@
                 <w:lang w:val="en-US"/>
               </w:rPr>
             </w:pPr>
+          </w:p>
+          <w:p>
+            <w:pPr>
+              <w:rPr>
+                <w:rFonts w:ascii="Calibri" w:hAnsi="Calibri" w:cs="Calibri"/>
+                <w:sz w:val="22"/>
+                <w:szCs w:val="22"/>
+                <w:lang w:val="en-US"/>
+              </w:rPr>
+            </w:pPr>
             <w:r>
               <w:rPr>
                 <w:rFonts w:ascii="Calibri" w:hAnsi="Calibri" w:cs="Calibri"/>
@@ -1796,6 +1946,66 @@
               </w:rPr>
               <w:t xml:space="preserve"> is invalid Lastname is invalid Address is invalid Birthdate is invalid</w:t>
             </w:r>
+          </w:p>
+          <w:p>
+            <w:pPr>
+              <w:rPr>
+                <w:rFonts w:ascii="Calibri" w:hAnsi="Calibri" w:cs="Calibri"/>
+                <w:sz w:val="22"/>
+                <w:szCs w:val="22"/>
+                <w:lang w:val="en-US"/>
+              </w:rPr>
+            </w:pPr>
+          </w:p>
+          <w:p>
+            <w:pPr>
+              <w:rPr>
+                <w:rFonts w:ascii="Calibri" w:hAnsi="Calibri" w:cs="Calibri"/>
+                <w:sz w:val="22"/>
+                <w:szCs w:val="22"/>
+                <w:lang w:val="en-US"/>
+              </w:rPr>
+            </w:pPr>
+          </w:p>
+          <w:p>
+            <w:pPr>
+              <w:rPr>
+                <w:rFonts w:ascii="Calibri" w:hAnsi="Calibri" w:cs="Calibri"/>
+                <w:sz w:val="22"/>
+                <w:szCs w:val="22"/>
+                <w:lang w:val="en-US"/>
+              </w:rPr>
+            </w:pPr>
+          </w:p>
+          <w:p>
+            <w:pPr>
+              <w:rPr>
+                <w:rFonts w:ascii="Calibri" w:hAnsi="Calibri" w:cs="Calibri"/>
+                <w:sz w:val="22"/>
+                <w:szCs w:val="22"/>
+                <w:lang w:val="en-US"/>
+              </w:rPr>
+            </w:pPr>
+          </w:p>
+          <w:p>
+            <w:pPr>
+              <w:rPr>
+                <w:rFonts w:ascii="Calibri" w:hAnsi="Calibri" w:cs="Calibri"/>
+                <w:sz w:val="22"/>
+                <w:szCs w:val="22"/>
+                <w:lang w:val="en-US"/>
+              </w:rPr>
+            </w:pPr>
+          </w:p>
+          <w:p>
+            <w:pPr>
+              <w:rPr>
+                <w:rFonts w:ascii="Calibri" w:hAnsi="Calibri" w:cs="Calibri"/>
+                <w:sz w:val="22"/>
+                <w:szCs w:val="22"/>
+                <w:lang w:val="en-US"/>
+              </w:rPr>
+            </w:pPr>
           </w:p>
           <w:p>
             <w:pPr>
@@ -1938,7 +2148,7 @@
         </w:tc>
         <w:tc>
           <w:tcPr>
-            <w:tcW w:w="1134" w:type="dxa"/>
+            <w:tcW w:w="1615" w:type="dxa"/>
           </w:tcPr>
           <w:p>
             <w:pPr>
@@ -1949,11 +2159,370 @@
                 <w:lang w:val="en-US"/>
               </w:rPr>
             </w:pPr>
+            <w:r>
+              <w:rPr>
+                <w:rFonts w:ascii="Calibri" w:hAnsi="Calibri" w:cs="Calibri"/>
+                <w:sz w:val="22"/>
+                <w:szCs w:val="22"/>
+                <w:lang w:val="en-US"/>
+              </w:rPr>
+              <w:t>Person added with ID: 78l_f%&amp;</w:t>
+            </w:r>
+            <w:proofErr w:type="spellStart"/>
+            <w:r>
+              <w:rPr>
+                <w:rFonts w:ascii="Calibri" w:hAnsi="Calibri" w:cs="Calibri"/>
+                <w:sz w:val="22"/>
+                <w:szCs w:val="22"/>
+                <w:lang w:val="en-US"/>
+              </w:rPr>
+              <w:t>cCB</w:t>
+            </w:r>
+            <w:proofErr w:type="spellEnd"/>
+          </w:p>
+          <w:p>
+            <w:pPr>
+              <w:rPr>
+                <w:rFonts w:ascii="Calibri" w:hAnsi="Calibri" w:cs="Calibri"/>
+                <w:sz w:val="22"/>
+                <w:szCs w:val="22"/>
+                <w:lang w:val="en-US"/>
+              </w:rPr>
+            </w:pPr>
+          </w:p>
+          <w:p>
+            <w:pPr>
+              <w:rPr>
+                <w:rFonts w:ascii="Calibri" w:hAnsi="Calibri" w:cs="Calibri"/>
+                <w:sz w:val="22"/>
+                <w:szCs w:val="22"/>
+                <w:lang w:val="en-US"/>
+              </w:rPr>
+            </w:pPr>
+          </w:p>
+          <w:p>
+            <w:pPr>
+              <w:rPr>
+                <w:rFonts w:ascii="Calibri" w:hAnsi="Calibri" w:cs="Calibri"/>
+                <w:sz w:val="22"/>
+                <w:szCs w:val="22"/>
+                <w:lang w:val="en-US"/>
+              </w:rPr>
+            </w:pPr>
+          </w:p>
+          <w:p>
+            <w:pPr>
+              <w:rPr>
+                <w:rFonts w:ascii="Calibri" w:hAnsi="Calibri" w:cs="Calibri"/>
+                <w:sz w:val="22"/>
+                <w:szCs w:val="22"/>
+                <w:lang w:val="en-US"/>
+              </w:rPr>
+            </w:pPr>
+          </w:p>
+          <w:p>
+            <w:pPr>
+              <w:rPr>
+                <w:rFonts w:ascii="Calibri" w:hAnsi="Calibri" w:cs="Calibri"/>
+                <w:sz w:val="22"/>
+                <w:szCs w:val="22"/>
+                <w:lang w:val="en-US"/>
+              </w:rPr>
+            </w:pPr>
+          </w:p>
+          <w:p>
+            <w:pPr>
+              <w:rPr>
+                <w:rFonts w:ascii="Calibri" w:hAnsi="Calibri" w:cs="Calibri"/>
+                <w:sz w:val="22"/>
+                <w:szCs w:val="22"/>
+                <w:lang w:val="en-US"/>
+              </w:rPr>
+            </w:pPr>
+          </w:p>
+          <w:p>
+            <w:pPr>
+              <w:rPr>
+                <w:rFonts w:ascii="Calibri" w:hAnsi="Calibri" w:cs="Calibri"/>
+                <w:sz w:val="22"/>
+                <w:szCs w:val="22"/>
+                <w:lang w:val="en-US"/>
+              </w:rPr>
+            </w:pPr>
+            <w:r>
+              <w:rPr>
+                <w:rFonts w:ascii="Calibri" w:hAnsi="Calibri" w:cs="Calibri"/>
+                <w:sz w:val="22"/>
+                <w:szCs w:val="22"/>
+                <w:lang w:val="en-US"/>
+              </w:rPr>
+              <w:t>ID wrong size</w:t>
+            </w:r>
+          </w:p>
+          <w:p>
+            <w:pPr>
+              <w:rPr>
+                <w:rFonts w:ascii="Calibri" w:hAnsi="Calibri" w:cs="Calibri"/>
+                <w:sz w:val="22"/>
+                <w:szCs w:val="22"/>
+                <w:lang w:val="en-US"/>
+              </w:rPr>
+            </w:pPr>
+            <w:r>
+              <w:rPr>
+                <w:rFonts w:ascii="Calibri" w:hAnsi="Calibri" w:cs="Calibri"/>
+                <w:sz w:val="22"/>
+                <w:szCs w:val="22"/>
+                <w:lang w:val="en-US"/>
+              </w:rPr>
+              <w:t>Person ID is invalid</w:t>
+            </w:r>
+          </w:p>
+          <w:p>
+            <w:pPr>
+              <w:rPr>
+                <w:rFonts w:ascii="Calibri" w:hAnsi="Calibri" w:cs="Calibri"/>
+                <w:sz w:val="22"/>
+                <w:szCs w:val="22"/>
+                <w:lang w:val="en-US"/>
+              </w:rPr>
+            </w:pPr>
+            <w:r>
+              <w:rPr>
+                <w:rFonts w:ascii="Calibri" w:hAnsi="Calibri" w:cs="Calibri"/>
+                <w:sz w:val="22"/>
+                <w:szCs w:val="22"/>
+                <w:lang w:val="en-US"/>
+              </w:rPr>
+              <w:t>Failed to add person. Please check the input values.</w:t>
+            </w:r>
+          </w:p>
+          <w:p>
+            <w:pPr>
+              <w:rPr>
+                <w:rFonts w:ascii="Calibri" w:hAnsi="Calibri" w:cs="Calibri"/>
+                <w:sz w:val="22"/>
+                <w:szCs w:val="22"/>
+                <w:lang w:val="en-US"/>
+              </w:rPr>
+            </w:pPr>
+          </w:p>
+          <w:p>
+            <w:pPr>
+              <w:rPr>
+                <w:rFonts w:ascii="Calibri" w:hAnsi="Calibri" w:cs="Calibri"/>
+                <w:sz w:val="22"/>
+                <w:szCs w:val="22"/>
+                <w:lang w:val="en-US"/>
+              </w:rPr>
+            </w:pPr>
+          </w:p>
+          <w:p>
+            <w:pPr>
+              <w:rPr>
+                <w:rFonts w:ascii="Calibri" w:hAnsi="Calibri" w:cs="Calibri"/>
+                <w:sz w:val="22"/>
+                <w:szCs w:val="22"/>
+                <w:lang w:val="en-US"/>
+              </w:rPr>
+            </w:pPr>
+            <w:r>
+              <w:rPr>
+                <w:rFonts w:ascii="Calibri" w:hAnsi="Calibri" w:cs="Calibri"/>
+                <w:sz w:val="22"/>
+                <w:szCs w:val="22"/>
+                <w:lang w:val="en-US"/>
+              </w:rPr>
+              <w:t>Address must have 5 parts separated by '|'.</w:t>
+            </w:r>
+          </w:p>
+          <w:p>
+            <w:pPr>
+              <w:rPr>
+                <w:rFonts w:ascii="Calibri" w:hAnsi="Calibri" w:cs="Calibri"/>
+                <w:sz w:val="22"/>
+                <w:szCs w:val="22"/>
+                <w:lang w:val="en-US"/>
+              </w:rPr>
+            </w:pPr>
+            <w:r>
+              <w:rPr>
+                <w:rFonts w:ascii="Calibri" w:hAnsi="Calibri" w:cs="Calibri"/>
+                <w:sz w:val="22"/>
+                <w:szCs w:val="22"/>
+                <w:lang w:val="en-US"/>
+              </w:rPr>
+              <w:t>Address is invalid</w:t>
+            </w:r>
+          </w:p>
+          <w:p>
+            <w:pPr>
+              <w:rPr>
+                <w:rFonts w:ascii="Calibri" w:hAnsi="Calibri" w:cs="Calibri"/>
+                <w:sz w:val="22"/>
+                <w:szCs w:val="22"/>
+                <w:lang w:val="en-US"/>
+              </w:rPr>
+            </w:pPr>
+            <w:r>
+              <w:rPr>
+                <w:rFonts w:ascii="Calibri" w:hAnsi="Calibri" w:cs="Calibri"/>
+                <w:sz w:val="22"/>
+                <w:szCs w:val="22"/>
+                <w:lang w:val="en-US"/>
+              </w:rPr>
+              <w:t>Failed to add person. Please check the input values.</w:t>
+            </w:r>
+          </w:p>
+          <w:p>
+            <w:pPr>
+              <w:rPr>
+                <w:rFonts w:ascii="Calibri" w:hAnsi="Calibri" w:cs="Calibri"/>
+                <w:sz w:val="22"/>
+                <w:szCs w:val="22"/>
+                <w:lang w:val="en-US"/>
+              </w:rPr>
+            </w:pPr>
+          </w:p>
+          <w:p>
+            <w:pPr>
+              <w:rPr>
+                <w:rFonts w:ascii="Calibri" w:hAnsi="Calibri" w:cs="Calibri"/>
+                <w:sz w:val="22"/>
+                <w:szCs w:val="22"/>
+                <w:lang w:val="en-US"/>
+              </w:rPr>
+            </w:pPr>
+          </w:p>
+          <w:p>
+            <w:pPr>
+              <w:rPr>
+                <w:rFonts w:ascii="Calibri" w:hAnsi="Calibri" w:cs="Calibri"/>
+                <w:sz w:val="22"/>
+                <w:szCs w:val="22"/>
+                <w:lang w:val="en-US"/>
+              </w:rPr>
+            </w:pPr>
+            <w:r>
+              <w:rPr>
+                <w:rFonts w:ascii="Calibri" w:hAnsi="Calibri" w:cs="Calibri"/>
+                <w:sz w:val="22"/>
+                <w:szCs w:val="22"/>
+                <w:lang w:val="en-US"/>
+              </w:rPr>
+              <w:t>Person ID already exists</w:t>
+            </w:r>
+          </w:p>
+          <w:p>
+            <w:pPr>
+              <w:rPr>
+                <w:rFonts w:ascii="Calibri" w:hAnsi="Calibri" w:cs="Calibri"/>
+                <w:sz w:val="22"/>
+                <w:szCs w:val="22"/>
+                <w:lang w:val="en-US"/>
+              </w:rPr>
+            </w:pPr>
+            <w:r>
+              <w:rPr>
+                <w:rFonts w:ascii="Calibri" w:hAnsi="Calibri" w:cs="Calibri"/>
+                <w:sz w:val="22"/>
+                <w:szCs w:val="22"/>
+                <w:lang w:val="en-US"/>
+              </w:rPr>
+              <w:t>Failed to add person. Please check the input values.</w:t>
+            </w:r>
+          </w:p>
+          <w:p>
+            <w:pPr>
+              <w:rPr>
+                <w:rFonts w:ascii="Calibri" w:hAnsi="Calibri" w:cs="Calibri"/>
+                <w:sz w:val="22"/>
+                <w:szCs w:val="22"/>
+                <w:lang w:val="en-US"/>
+              </w:rPr>
+            </w:pPr>
+          </w:p>
+          <w:p>
+            <w:pPr>
+              <w:rPr>
+                <w:rFonts w:ascii="Calibri" w:hAnsi="Calibri" w:cs="Calibri"/>
+                <w:sz w:val="22"/>
+                <w:szCs w:val="22"/>
+                <w:lang w:val="en-US"/>
+              </w:rPr>
+            </w:pPr>
+          </w:p>
+          <w:p>
+            <w:pPr>
+              <w:rPr>
+                <w:rFonts w:ascii="Calibri" w:hAnsi="Calibri" w:cs="Calibri"/>
+                <w:sz w:val="22"/>
+                <w:szCs w:val="22"/>
+                <w:lang w:val="en-US"/>
+              </w:rPr>
+            </w:pPr>
+          </w:p>
+          <w:p>
+            <w:pPr>
+              <w:rPr>
+                <w:rFonts w:ascii="Calibri" w:hAnsi="Calibri" w:cs="Calibri"/>
+                <w:sz w:val="22"/>
+                <w:szCs w:val="22"/>
+                <w:lang w:val="en-US"/>
+              </w:rPr>
+            </w:pPr>
+            <w:r>
+              <w:rPr>
+                <w:rFonts w:ascii="Calibri" w:hAnsi="Calibri" w:cs="Calibri"/>
+                <w:sz w:val="22"/>
+                <w:szCs w:val="22"/>
+                <w:lang w:val="en-US"/>
+              </w:rPr>
+              <w:t>Street number must be a valid number.</w:t>
+            </w:r>
+          </w:p>
+          <w:p>
+            <w:pPr>
+              <w:rPr>
+                <w:rFonts w:ascii="Calibri" w:hAnsi="Calibri" w:cs="Calibri"/>
+                <w:sz w:val="22"/>
+                <w:szCs w:val="22"/>
+                <w:lang w:val="en-US"/>
+              </w:rPr>
+            </w:pPr>
+            <w:r>
+              <w:rPr>
+                <w:rFonts w:ascii="Calibri" w:hAnsi="Calibri" w:cs="Calibri"/>
+                <w:sz w:val="22"/>
+                <w:szCs w:val="22"/>
+                <w:lang w:val="en-US"/>
+              </w:rPr>
+              <w:t>Address is invalid</w:t>
+            </w:r>
+          </w:p>
+          <w:p>
+            <w:pPr>
+              <w:rPr>
+                <w:rFonts w:ascii="Calibri" w:hAnsi="Calibri" w:cs="Calibri"/>
+                <w:sz w:val="22"/>
+                <w:szCs w:val="22"/>
+                <w:lang w:val="en-US"/>
+              </w:rPr>
+            </w:pPr>
+            <w:r>
+              <w:rPr>
+                <w:rFonts w:ascii="Calibri" w:hAnsi="Calibri" w:cs="Calibri"/>
+                <w:sz w:val="22"/>
+                <w:szCs w:val="22"/>
+                <w:lang w:val="en-US"/>
+              </w:rPr>
+              <w:t>Failed to add person. Please check the input values.</w:t>
+            </w:r>
           </w:p>
         </w:tc>
         <w:tc>
           <w:tcPr>
-            <w:tcW w:w="1134" w:type="dxa"/>
+            <w:tcW w:w="653" w:type="dxa"/>
           </w:tcPr>
           <w:p>
             <w:pPr>
@@ -1964,6 +2533,471 @@
                 <w:lang w:val="en-US"/>
               </w:rPr>
             </w:pPr>
+          </w:p>
+          <w:p>
+            <w:pPr>
+              <w:rPr>
+                <w:rFonts w:ascii="Calibri" w:hAnsi="Calibri" w:cs="Calibri"/>
+                <w:sz w:val="22"/>
+                <w:szCs w:val="22"/>
+                <w:lang w:val="en-US"/>
+              </w:rPr>
+            </w:pPr>
+            <w:r>
+              <w:rPr>
+                <w:rFonts w:ascii="Calibri" w:hAnsi="Calibri" w:cs="Calibri"/>
+                <w:sz w:val="22"/>
+                <w:szCs w:val="22"/>
+                <w:lang w:val="en-US"/>
+              </w:rPr>
+              <w:t>Pass</w:t>
+            </w:r>
+          </w:p>
+          <w:p>
+            <w:pPr>
+              <w:rPr>
+                <w:rFonts w:ascii="Calibri" w:hAnsi="Calibri" w:cs="Calibri"/>
+                <w:sz w:val="22"/>
+                <w:szCs w:val="22"/>
+                <w:lang w:val="en-US"/>
+              </w:rPr>
+            </w:pPr>
+          </w:p>
+          <w:p>
+            <w:pPr>
+              <w:rPr>
+                <w:rFonts w:ascii="Calibri" w:hAnsi="Calibri" w:cs="Calibri"/>
+                <w:sz w:val="22"/>
+                <w:szCs w:val="22"/>
+                <w:lang w:val="en-US"/>
+              </w:rPr>
+            </w:pPr>
+          </w:p>
+          <w:p>
+            <w:pPr>
+              <w:rPr>
+                <w:rFonts w:ascii="Calibri" w:hAnsi="Calibri" w:cs="Calibri"/>
+                <w:sz w:val="22"/>
+                <w:szCs w:val="22"/>
+                <w:lang w:val="en-US"/>
+              </w:rPr>
+            </w:pPr>
+          </w:p>
+          <w:p>
+            <w:pPr>
+              <w:rPr>
+                <w:rFonts w:ascii="Calibri" w:hAnsi="Calibri" w:cs="Calibri"/>
+                <w:sz w:val="22"/>
+                <w:szCs w:val="22"/>
+                <w:lang w:val="en-US"/>
+              </w:rPr>
+            </w:pPr>
+          </w:p>
+          <w:p>
+            <w:pPr>
+              <w:rPr>
+                <w:rFonts w:ascii="Calibri" w:hAnsi="Calibri" w:cs="Calibri"/>
+                <w:sz w:val="22"/>
+                <w:szCs w:val="22"/>
+                <w:lang w:val="en-US"/>
+              </w:rPr>
+            </w:pPr>
+          </w:p>
+          <w:p>
+            <w:pPr>
+              <w:rPr>
+                <w:rFonts w:ascii="Calibri" w:hAnsi="Calibri" w:cs="Calibri"/>
+                <w:sz w:val="22"/>
+                <w:szCs w:val="22"/>
+                <w:lang w:val="en-US"/>
+              </w:rPr>
+            </w:pPr>
+          </w:p>
+          <w:p>
+            <w:pPr>
+              <w:rPr>
+                <w:rFonts w:ascii="Calibri" w:hAnsi="Calibri" w:cs="Calibri"/>
+                <w:sz w:val="22"/>
+                <w:szCs w:val="22"/>
+                <w:lang w:val="en-US"/>
+              </w:rPr>
+            </w:pPr>
+          </w:p>
+          <w:p>
+            <w:pPr>
+              <w:rPr>
+                <w:rFonts w:ascii="Calibri" w:hAnsi="Calibri" w:cs="Calibri"/>
+                <w:sz w:val="22"/>
+                <w:szCs w:val="22"/>
+                <w:lang w:val="en-US"/>
+              </w:rPr>
+            </w:pPr>
+          </w:p>
+          <w:p>
+            <w:pPr>
+              <w:rPr>
+                <w:rFonts w:ascii="Calibri" w:hAnsi="Calibri" w:cs="Calibri"/>
+                <w:sz w:val="22"/>
+                <w:szCs w:val="22"/>
+                <w:lang w:val="en-US"/>
+              </w:rPr>
+            </w:pPr>
+          </w:p>
+          <w:p>
+            <w:pPr>
+              <w:rPr>
+                <w:rFonts w:ascii="Calibri" w:hAnsi="Calibri" w:cs="Calibri"/>
+                <w:sz w:val="22"/>
+                <w:szCs w:val="22"/>
+                <w:lang w:val="en-US"/>
+              </w:rPr>
+            </w:pPr>
+            <w:r>
+              <w:rPr>
+                <w:rFonts w:ascii="Calibri" w:hAnsi="Calibri" w:cs="Calibri"/>
+                <w:sz w:val="22"/>
+                <w:szCs w:val="22"/>
+                <w:lang w:val="en-US"/>
+              </w:rPr>
+              <w:t>Pass</w:t>
+            </w:r>
+          </w:p>
+          <w:p>
+            <w:pPr>
+              <w:rPr>
+                <w:rFonts w:ascii="Calibri" w:hAnsi="Calibri" w:cs="Calibri"/>
+                <w:sz w:val="22"/>
+                <w:szCs w:val="22"/>
+                <w:lang w:val="en-US"/>
+              </w:rPr>
+            </w:pPr>
+          </w:p>
+          <w:p>
+            <w:pPr>
+              <w:rPr>
+                <w:rFonts w:ascii="Calibri" w:hAnsi="Calibri" w:cs="Calibri"/>
+                <w:sz w:val="22"/>
+                <w:szCs w:val="22"/>
+                <w:lang w:val="en-US"/>
+              </w:rPr>
+            </w:pPr>
+          </w:p>
+          <w:p>
+            <w:pPr>
+              <w:rPr>
+                <w:rFonts w:ascii="Calibri" w:hAnsi="Calibri" w:cs="Calibri"/>
+                <w:sz w:val="22"/>
+                <w:szCs w:val="22"/>
+                <w:lang w:val="en-US"/>
+              </w:rPr>
+            </w:pPr>
+          </w:p>
+          <w:p>
+            <w:pPr>
+              <w:rPr>
+                <w:rFonts w:ascii="Calibri" w:hAnsi="Calibri" w:cs="Calibri"/>
+                <w:sz w:val="22"/>
+                <w:szCs w:val="22"/>
+                <w:lang w:val="en-US"/>
+              </w:rPr>
+            </w:pPr>
+          </w:p>
+          <w:p>
+            <w:pPr>
+              <w:rPr>
+                <w:rFonts w:ascii="Calibri" w:hAnsi="Calibri" w:cs="Calibri"/>
+                <w:sz w:val="22"/>
+                <w:szCs w:val="22"/>
+                <w:lang w:val="en-US"/>
+              </w:rPr>
+            </w:pPr>
+          </w:p>
+          <w:p>
+            <w:pPr>
+              <w:rPr>
+                <w:rFonts w:ascii="Calibri" w:hAnsi="Calibri" w:cs="Calibri"/>
+                <w:sz w:val="22"/>
+                <w:szCs w:val="22"/>
+                <w:lang w:val="en-US"/>
+              </w:rPr>
+            </w:pPr>
+          </w:p>
+          <w:p>
+            <w:pPr>
+              <w:rPr>
+                <w:rFonts w:ascii="Calibri" w:hAnsi="Calibri" w:cs="Calibri"/>
+                <w:sz w:val="22"/>
+                <w:szCs w:val="22"/>
+                <w:lang w:val="en-US"/>
+              </w:rPr>
+            </w:pPr>
+          </w:p>
+          <w:p>
+            <w:pPr>
+              <w:rPr>
+                <w:rFonts w:ascii="Calibri" w:hAnsi="Calibri" w:cs="Calibri"/>
+                <w:sz w:val="22"/>
+                <w:szCs w:val="22"/>
+                <w:lang w:val="en-US"/>
+              </w:rPr>
+            </w:pPr>
+          </w:p>
+          <w:p>
+            <w:pPr>
+              <w:rPr>
+                <w:rFonts w:ascii="Calibri" w:hAnsi="Calibri" w:cs="Calibri"/>
+                <w:sz w:val="22"/>
+                <w:szCs w:val="22"/>
+                <w:lang w:val="en-US"/>
+              </w:rPr>
+            </w:pPr>
+          </w:p>
+          <w:p>
+            <w:pPr>
+              <w:rPr>
+                <w:rFonts w:ascii="Calibri" w:hAnsi="Calibri" w:cs="Calibri"/>
+                <w:sz w:val="22"/>
+                <w:szCs w:val="22"/>
+                <w:lang w:val="en-US"/>
+              </w:rPr>
+            </w:pPr>
+            <w:r>
+              <w:rPr>
+                <w:rFonts w:ascii="Calibri" w:hAnsi="Calibri" w:cs="Calibri"/>
+                <w:sz w:val="22"/>
+                <w:szCs w:val="22"/>
+                <w:lang w:val="en-US"/>
+              </w:rPr>
+              <w:t>Pass</w:t>
+            </w:r>
+          </w:p>
+          <w:p>
+            <w:pPr>
+              <w:rPr>
+                <w:rFonts w:ascii="Calibri" w:hAnsi="Calibri" w:cs="Calibri"/>
+                <w:sz w:val="22"/>
+                <w:szCs w:val="22"/>
+                <w:lang w:val="en-US"/>
+              </w:rPr>
+            </w:pPr>
+          </w:p>
+          <w:p>
+            <w:pPr>
+              <w:rPr>
+                <w:rFonts w:ascii="Calibri" w:hAnsi="Calibri" w:cs="Calibri"/>
+                <w:sz w:val="22"/>
+                <w:szCs w:val="22"/>
+                <w:lang w:val="en-US"/>
+              </w:rPr>
+            </w:pPr>
+          </w:p>
+          <w:p>
+            <w:pPr>
+              <w:rPr>
+                <w:rFonts w:ascii="Calibri" w:hAnsi="Calibri" w:cs="Calibri"/>
+                <w:sz w:val="22"/>
+                <w:szCs w:val="22"/>
+                <w:lang w:val="en-US"/>
+              </w:rPr>
+            </w:pPr>
+          </w:p>
+          <w:p>
+            <w:pPr>
+              <w:rPr>
+                <w:rFonts w:ascii="Calibri" w:hAnsi="Calibri" w:cs="Calibri"/>
+                <w:sz w:val="22"/>
+                <w:szCs w:val="22"/>
+                <w:lang w:val="en-US"/>
+              </w:rPr>
+            </w:pPr>
+          </w:p>
+          <w:p>
+            <w:pPr>
+              <w:rPr>
+                <w:rFonts w:ascii="Calibri" w:hAnsi="Calibri" w:cs="Calibri"/>
+                <w:sz w:val="22"/>
+                <w:szCs w:val="22"/>
+                <w:lang w:val="en-US"/>
+              </w:rPr>
+            </w:pPr>
+          </w:p>
+          <w:p>
+            <w:pPr>
+              <w:rPr>
+                <w:rFonts w:ascii="Calibri" w:hAnsi="Calibri" w:cs="Calibri"/>
+                <w:sz w:val="22"/>
+                <w:szCs w:val="22"/>
+                <w:lang w:val="en-US"/>
+              </w:rPr>
+            </w:pPr>
+          </w:p>
+          <w:p>
+            <w:pPr>
+              <w:rPr>
+                <w:rFonts w:ascii="Calibri" w:hAnsi="Calibri" w:cs="Calibri"/>
+                <w:sz w:val="22"/>
+                <w:szCs w:val="22"/>
+                <w:lang w:val="en-US"/>
+              </w:rPr>
+            </w:pPr>
+          </w:p>
+          <w:p>
+            <w:pPr>
+              <w:rPr>
+                <w:rFonts w:ascii="Calibri" w:hAnsi="Calibri" w:cs="Calibri"/>
+                <w:sz w:val="22"/>
+                <w:szCs w:val="22"/>
+                <w:lang w:val="en-US"/>
+              </w:rPr>
+            </w:pPr>
+          </w:p>
+          <w:p>
+            <w:pPr>
+              <w:rPr>
+                <w:rFonts w:ascii="Calibri" w:hAnsi="Calibri" w:cs="Calibri"/>
+                <w:sz w:val="22"/>
+                <w:szCs w:val="22"/>
+                <w:lang w:val="en-US"/>
+              </w:rPr>
+            </w:pPr>
+          </w:p>
+          <w:p>
+            <w:pPr>
+              <w:rPr>
+                <w:rFonts w:ascii="Calibri" w:hAnsi="Calibri" w:cs="Calibri"/>
+                <w:sz w:val="22"/>
+                <w:szCs w:val="22"/>
+                <w:lang w:val="en-US"/>
+              </w:rPr>
+            </w:pPr>
+          </w:p>
+          <w:p>
+            <w:pPr>
+              <w:rPr>
+                <w:rFonts w:ascii="Calibri" w:hAnsi="Calibri" w:cs="Calibri"/>
+                <w:sz w:val="22"/>
+                <w:szCs w:val="22"/>
+                <w:lang w:val="en-US"/>
+              </w:rPr>
+            </w:pPr>
+            <w:r>
+              <w:rPr>
+                <w:rFonts w:ascii="Calibri" w:hAnsi="Calibri" w:cs="Calibri"/>
+                <w:sz w:val="22"/>
+                <w:szCs w:val="22"/>
+                <w:lang w:val="en-US"/>
+              </w:rPr>
+              <w:t>Pass</w:t>
+            </w:r>
+          </w:p>
+          <w:p>
+            <w:pPr>
+              <w:rPr>
+                <w:rFonts w:ascii="Calibri" w:hAnsi="Calibri" w:cs="Calibri"/>
+                <w:sz w:val="22"/>
+                <w:szCs w:val="22"/>
+                <w:lang w:val="en-US"/>
+              </w:rPr>
+            </w:pPr>
+          </w:p>
+          <w:p>
+            <w:pPr>
+              <w:rPr>
+                <w:rFonts w:ascii="Calibri" w:hAnsi="Calibri" w:cs="Calibri"/>
+                <w:sz w:val="22"/>
+                <w:szCs w:val="22"/>
+                <w:lang w:val="en-US"/>
+              </w:rPr>
+            </w:pPr>
+          </w:p>
+          <w:p>
+            <w:pPr>
+              <w:rPr>
+                <w:rFonts w:ascii="Calibri" w:hAnsi="Calibri" w:cs="Calibri"/>
+                <w:sz w:val="22"/>
+                <w:szCs w:val="22"/>
+                <w:lang w:val="en-US"/>
+              </w:rPr>
+            </w:pPr>
+          </w:p>
+          <w:p>
+            <w:pPr>
+              <w:rPr>
+                <w:rFonts w:ascii="Calibri" w:hAnsi="Calibri" w:cs="Calibri"/>
+                <w:sz w:val="22"/>
+                <w:szCs w:val="22"/>
+                <w:lang w:val="en-US"/>
+              </w:rPr>
+            </w:pPr>
+          </w:p>
+          <w:p>
+            <w:pPr>
+              <w:rPr>
+                <w:rFonts w:ascii="Calibri" w:hAnsi="Calibri" w:cs="Calibri"/>
+                <w:sz w:val="22"/>
+                <w:szCs w:val="22"/>
+                <w:lang w:val="en-US"/>
+              </w:rPr>
+            </w:pPr>
+          </w:p>
+          <w:p>
+            <w:pPr>
+              <w:rPr>
+                <w:rFonts w:ascii="Calibri" w:hAnsi="Calibri" w:cs="Calibri"/>
+                <w:sz w:val="22"/>
+                <w:szCs w:val="22"/>
+                <w:lang w:val="en-US"/>
+              </w:rPr>
+            </w:pPr>
+          </w:p>
+          <w:p>
+            <w:pPr>
+              <w:rPr>
+                <w:rFonts w:ascii="Calibri" w:hAnsi="Calibri" w:cs="Calibri"/>
+                <w:sz w:val="22"/>
+                <w:szCs w:val="22"/>
+                <w:lang w:val="en-US"/>
+              </w:rPr>
+            </w:pPr>
+          </w:p>
+          <w:p>
+            <w:pPr>
+              <w:rPr>
+                <w:rFonts w:ascii="Calibri" w:hAnsi="Calibri" w:cs="Calibri"/>
+                <w:sz w:val="22"/>
+                <w:szCs w:val="22"/>
+                <w:lang w:val="en-US"/>
+              </w:rPr>
+            </w:pPr>
+          </w:p>
+          <w:p>
+            <w:pPr>
+              <w:rPr>
+                <w:rFonts w:ascii="Calibri" w:hAnsi="Calibri" w:cs="Calibri"/>
+                <w:sz w:val="22"/>
+                <w:szCs w:val="22"/>
+                <w:lang w:val="en-US"/>
+              </w:rPr>
+            </w:pPr>
+          </w:p>
+          <w:p>
+            <w:pPr>
+              <w:rPr>
+                <w:rFonts w:ascii="Calibri" w:hAnsi="Calibri" w:cs="Calibri"/>
+                <w:sz w:val="22"/>
+                <w:szCs w:val="22"/>
+                <w:lang w:val="en-US"/>
+              </w:rPr>
+            </w:pPr>
+            <w:r>
+              <w:rPr>
+                <w:rFonts w:ascii="Calibri" w:hAnsi="Calibri" w:cs="Calibri"/>
+                <w:sz w:val="22"/>
+                <w:szCs w:val="22"/>
+                <w:lang w:val="en-US"/>
+              </w:rPr>
+              <w:t>Pass</w:t>
+            </w:r>
           </w:p>
         </w:tc>
       </w:tr>
@@ -1988,6 +3022,7 @@
                 <w:szCs w:val="22"/>
                 <w:lang w:val="en-US"/>
               </w:rPr>
+              <w:lastRenderedPageBreak/>
               <w:t xml:space="preserve">Check the functionality of the </w:t>
             </w:r>
             <w:proofErr w:type="spellStart"/>
@@ -2124,304 +3159,241 @@
                 <w:lang w:val="en-US"/>
               </w:rPr>
             </w:pPr>
-            <w:r>
-              <w:rPr>
-                <w:rFonts w:ascii="Calibri" w:hAnsi="Calibri" w:cs="Calibri"/>
-                <w:sz w:val="22"/>
-                <w:szCs w:val="22"/>
-                <w:lang w:val="en-US"/>
-              </w:rPr>
-              <w:t xml:space="preserve">Test case 2: </w:t>
-            </w:r>
-            <w:r>
-              <w:rPr>
-                <w:rFonts w:ascii="Calibri" w:hAnsi="Calibri" w:cs="Calibri"/>
-                <w:sz w:val="22"/>
-                <w:szCs w:val="22"/>
-                <w:lang w:val="en-US"/>
-              </w:rPr>
-              <w:t>Verify function</w:t>
-            </w:r>
-            <w:r>
-              <w:rPr>
-                <w:rFonts w:ascii="Calibri" w:hAnsi="Calibri" w:cs="Calibri"/>
-                <w:sz w:val="22"/>
-                <w:szCs w:val="22"/>
-                <w:lang w:val="en-US"/>
-              </w:rPr>
-              <w:t xml:space="preserve"> by changing nothing about a user</w:t>
-            </w:r>
-          </w:p>
-          <w:p>
-            <w:pPr>
-              <w:rPr>
-                <w:rFonts w:ascii="Calibri" w:hAnsi="Calibri" w:cs="Calibri"/>
-                <w:sz w:val="22"/>
-                <w:szCs w:val="22"/>
-                <w:lang w:val="en-US"/>
-              </w:rPr>
-            </w:pPr>
-          </w:p>
-          <w:p>
-            <w:pPr>
-              <w:rPr>
-                <w:rFonts w:ascii="Calibri" w:hAnsi="Calibri" w:cs="Calibri"/>
-                <w:sz w:val="22"/>
-                <w:szCs w:val="22"/>
-                <w:lang w:val="en-US"/>
-              </w:rPr>
-            </w:pPr>
-          </w:p>
-          <w:p>
-            <w:pPr>
-              <w:rPr>
-                <w:rFonts w:ascii="Calibri" w:hAnsi="Calibri" w:cs="Calibri"/>
-                <w:sz w:val="22"/>
-                <w:szCs w:val="22"/>
-                <w:lang w:val="en-US"/>
-              </w:rPr>
-            </w:pPr>
-          </w:p>
-          <w:p>
-            <w:pPr>
-              <w:rPr>
-                <w:rFonts w:ascii="Calibri" w:hAnsi="Calibri" w:cs="Calibri"/>
-                <w:sz w:val="22"/>
-                <w:szCs w:val="22"/>
-                <w:lang w:val="en-US"/>
-              </w:rPr>
-            </w:pPr>
-          </w:p>
-          <w:p>
-            <w:pPr>
-              <w:rPr>
-                <w:rFonts w:ascii="Calibri" w:hAnsi="Calibri" w:cs="Calibri"/>
-                <w:sz w:val="22"/>
-                <w:szCs w:val="22"/>
-                <w:lang w:val="en-US"/>
-              </w:rPr>
-            </w:pPr>
-          </w:p>
-          <w:p>
-            <w:pPr>
-              <w:rPr>
-                <w:rFonts w:ascii="Calibri" w:hAnsi="Calibri" w:cs="Calibri"/>
-                <w:sz w:val="22"/>
-                <w:szCs w:val="22"/>
-                <w:lang w:val="en-US"/>
-              </w:rPr>
-            </w:pPr>
-          </w:p>
-          <w:p>
-            <w:pPr>
-              <w:rPr>
-                <w:rFonts w:ascii="Calibri" w:hAnsi="Calibri" w:cs="Calibri"/>
-                <w:sz w:val="22"/>
-                <w:szCs w:val="22"/>
-                <w:lang w:val="en-US"/>
-              </w:rPr>
-            </w:pPr>
-          </w:p>
-          <w:p>
-            <w:pPr>
-              <w:rPr>
-                <w:rFonts w:ascii="Calibri" w:hAnsi="Calibri" w:cs="Calibri"/>
-                <w:sz w:val="22"/>
-                <w:szCs w:val="22"/>
-                <w:lang w:val="en-US"/>
-              </w:rPr>
-            </w:pPr>
-          </w:p>
-          <w:p>
-            <w:pPr>
-              <w:rPr>
-                <w:rFonts w:ascii="Calibri" w:hAnsi="Calibri" w:cs="Calibri"/>
-                <w:sz w:val="22"/>
-                <w:szCs w:val="22"/>
-                <w:lang w:val="en-US"/>
-              </w:rPr>
-            </w:pPr>
-          </w:p>
-          <w:p>
-            <w:pPr>
-              <w:rPr>
-                <w:rFonts w:ascii="Calibri" w:hAnsi="Calibri" w:cs="Calibri"/>
-                <w:sz w:val="22"/>
-                <w:szCs w:val="22"/>
-                <w:lang w:val="en-US"/>
-              </w:rPr>
-            </w:pPr>
-            <w:r>
-              <w:rPr>
-                <w:rFonts w:ascii="Calibri" w:hAnsi="Calibri" w:cs="Calibri"/>
-                <w:sz w:val="22"/>
-                <w:szCs w:val="22"/>
-                <w:lang w:val="en-US"/>
-              </w:rPr>
-              <w:t xml:space="preserve">Test case 3: </w:t>
-            </w:r>
-            <w:r>
-              <w:rPr>
-                <w:rFonts w:ascii="Calibri" w:hAnsi="Calibri" w:cs="Calibri"/>
-                <w:sz w:val="22"/>
-                <w:szCs w:val="22"/>
-                <w:lang w:val="en-US"/>
-              </w:rPr>
-              <w:t>Verify function by updating fields with an incorrect value</w:t>
-            </w:r>
-          </w:p>
-          <w:p>
-            <w:pPr>
-              <w:rPr>
-                <w:rFonts w:ascii="Calibri" w:hAnsi="Calibri" w:cs="Calibri"/>
-                <w:sz w:val="22"/>
-                <w:szCs w:val="22"/>
-                <w:lang w:val="en-US"/>
-              </w:rPr>
-            </w:pPr>
-          </w:p>
-          <w:p>
-            <w:pPr>
-              <w:rPr>
-                <w:rFonts w:ascii="Calibri" w:hAnsi="Calibri" w:cs="Calibri"/>
-                <w:sz w:val="22"/>
-                <w:szCs w:val="22"/>
-                <w:lang w:val="en-US"/>
-              </w:rPr>
-            </w:pPr>
-          </w:p>
-          <w:p>
-            <w:pPr>
-              <w:rPr>
-                <w:rFonts w:ascii="Calibri" w:hAnsi="Calibri" w:cs="Calibri"/>
-                <w:sz w:val="22"/>
-                <w:szCs w:val="22"/>
-                <w:lang w:val="en-US"/>
-              </w:rPr>
-            </w:pPr>
-          </w:p>
-          <w:p>
-            <w:pPr>
-              <w:rPr>
-                <w:rFonts w:ascii="Calibri" w:hAnsi="Calibri" w:cs="Calibri"/>
-                <w:sz w:val="22"/>
-                <w:szCs w:val="22"/>
-                <w:lang w:val="en-US"/>
-              </w:rPr>
-            </w:pPr>
-          </w:p>
-          <w:p>
-            <w:pPr>
-              <w:rPr>
-                <w:rFonts w:ascii="Calibri" w:hAnsi="Calibri" w:cs="Calibri"/>
-                <w:sz w:val="22"/>
-                <w:szCs w:val="22"/>
-                <w:lang w:val="en-US"/>
-              </w:rPr>
-            </w:pPr>
-          </w:p>
-          <w:p>
-            <w:pPr>
-              <w:rPr>
-                <w:rFonts w:ascii="Calibri" w:hAnsi="Calibri" w:cs="Calibri"/>
-                <w:sz w:val="22"/>
-                <w:szCs w:val="22"/>
-                <w:lang w:val="en-US"/>
-              </w:rPr>
-            </w:pPr>
-            <w:r>
-              <w:rPr>
-                <w:rFonts w:ascii="Calibri" w:hAnsi="Calibri" w:cs="Calibri"/>
-                <w:sz w:val="22"/>
-                <w:szCs w:val="22"/>
-                <w:lang w:val="en-US"/>
-              </w:rPr>
-              <w:t xml:space="preserve">Test case 4: </w:t>
-            </w:r>
-            <w:r>
-              <w:rPr>
-                <w:rFonts w:ascii="Calibri" w:hAnsi="Calibri" w:cs="Calibri"/>
-                <w:sz w:val="22"/>
-                <w:szCs w:val="22"/>
-                <w:lang w:val="en-US"/>
-              </w:rPr>
-              <w:t>Verify function change conditions by changing a</w:t>
-            </w:r>
-            <w:r>
-              <w:rPr>
-                <w:rFonts w:ascii="Calibri" w:hAnsi="Calibri" w:cs="Calibri"/>
-                <w:sz w:val="22"/>
-                <w:szCs w:val="22"/>
-                <w:lang w:val="en-US"/>
-              </w:rPr>
-              <w:t>n under</w:t>
-            </w:r>
-            <w:r>
-              <w:rPr>
-                <w:rFonts w:ascii="Calibri" w:hAnsi="Calibri" w:cs="Calibri"/>
-                <w:sz w:val="22"/>
-                <w:szCs w:val="22"/>
-                <w:lang w:val="en-US"/>
-              </w:rPr>
-              <w:t xml:space="preserve"> 18yo’s address and ID at the same time</w:t>
-            </w:r>
-          </w:p>
-          <w:p>
-            <w:pPr>
-              <w:rPr>
-                <w:rFonts w:ascii="Calibri" w:hAnsi="Calibri" w:cs="Calibri"/>
-                <w:sz w:val="22"/>
-                <w:szCs w:val="22"/>
-                <w:lang w:val="en-US"/>
-              </w:rPr>
-            </w:pPr>
-          </w:p>
-          <w:p>
-            <w:pPr>
-              <w:rPr>
-                <w:rFonts w:ascii="Calibri" w:hAnsi="Calibri" w:cs="Calibri"/>
-                <w:sz w:val="22"/>
-                <w:szCs w:val="22"/>
-                <w:lang w:val="en-US"/>
-              </w:rPr>
-            </w:pPr>
-          </w:p>
-          <w:p>
-            <w:pPr>
-              <w:rPr>
-                <w:rFonts w:ascii="Calibri" w:hAnsi="Calibri" w:cs="Calibri"/>
-                <w:sz w:val="22"/>
-                <w:szCs w:val="22"/>
-                <w:lang w:val="en-US"/>
-              </w:rPr>
-            </w:pPr>
-          </w:p>
-          <w:p>
-            <w:pPr>
-              <w:rPr>
-                <w:rFonts w:ascii="Calibri" w:hAnsi="Calibri" w:cs="Calibri"/>
-                <w:sz w:val="22"/>
-                <w:szCs w:val="22"/>
-                <w:lang w:val="en-US"/>
-              </w:rPr>
-            </w:pPr>
-            <w:r>
-              <w:rPr>
-                <w:rFonts w:ascii="Calibri" w:hAnsi="Calibri" w:cs="Calibri"/>
-                <w:sz w:val="22"/>
-                <w:szCs w:val="22"/>
-                <w:lang w:val="en-US"/>
-              </w:rPr>
-              <w:t>Test case 5:</w:t>
-            </w:r>
-            <w:r>
-              <w:rPr>
-                <w:rFonts w:ascii="Calibri" w:hAnsi="Calibri" w:cs="Calibri"/>
-                <w:sz w:val="22"/>
-                <w:szCs w:val="22"/>
-                <w:lang w:val="en-US"/>
-              </w:rPr>
-              <w:t xml:space="preserve"> Verify the function by changing a user ID that begins with an even number</w:t>
+          </w:p>
+          <w:p>
+            <w:pPr>
+              <w:rPr>
+                <w:rFonts w:ascii="Calibri" w:hAnsi="Calibri" w:cs="Calibri"/>
+                <w:sz w:val="22"/>
+                <w:szCs w:val="22"/>
+                <w:lang w:val="en-US"/>
+              </w:rPr>
+            </w:pPr>
+            <w:r>
+              <w:rPr>
+                <w:rFonts w:ascii="Calibri" w:hAnsi="Calibri" w:cs="Calibri"/>
+                <w:sz w:val="22"/>
+                <w:szCs w:val="22"/>
+                <w:lang w:val="en-US"/>
+              </w:rPr>
+              <w:t>Test case 2: Verify function by changing nothing about a user</w:t>
+            </w:r>
+          </w:p>
+          <w:p>
+            <w:pPr>
+              <w:rPr>
+                <w:rFonts w:ascii="Calibri" w:hAnsi="Calibri" w:cs="Calibri"/>
+                <w:sz w:val="22"/>
+                <w:szCs w:val="22"/>
+                <w:lang w:val="en-US"/>
+              </w:rPr>
+            </w:pPr>
+          </w:p>
+          <w:p>
+            <w:pPr>
+              <w:rPr>
+                <w:rFonts w:ascii="Calibri" w:hAnsi="Calibri" w:cs="Calibri"/>
+                <w:sz w:val="22"/>
+                <w:szCs w:val="22"/>
+                <w:lang w:val="en-US"/>
+              </w:rPr>
+            </w:pPr>
+          </w:p>
+          <w:p>
+            <w:pPr>
+              <w:rPr>
+                <w:rFonts w:ascii="Calibri" w:hAnsi="Calibri" w:cs="Calibri"/>
+                <w:sz w:val="22"/>
+                <w:szCs w:val="22"/>
+                <w:lang w:val="en-US"/>
+              </w:rPr>
+            </w:pPr>
+          </w:p>
+          <w:p>
+            <w:pPr>
+              <w:rPr>
+                <w:rFonts w:ascii="Calibri" w:hAnsi="Calibri" w:cs="Calibri"/>
+                <w:sz w:val="22"/>
+                <w:szCs w:val="22"/>
+                <w:lang w:val="en-US"/>
+              </w:rPr>
+            </w:pPr>
+          </w:p>
+          <w:p>
+            <w:pPr>
+              <w:rPr>
+                <w:rFonts w:ascii="Calibri" w:hAnsi="Calibri" w:cs="Calibri"/>
+                <w:sz w:val="22"/>
+                <w:szCs w:val="22"/>
+                <w:lang w:val="en-US"/>
+              </w:rPr>
+            </w:pPr>
+          </w:p>
+          <w:p>
+            <w:pPr>
+              <w:rPr>
+                <w:rFonts w:ascii="Calibri" w:hAnsi="Calibri" w:cs="Calibri"/>
+                <w:sz w:val="22"/>
+                <w:szCs w:val="22"/>
+                <w:lang w:val="en-US"/>
+              </w:rPr>
+            </w:pPr>
+          </w:p>
+          <w:p>
+            <w:pPr>
+              <w:rPr>
+                <w:rFonts w:ascii="Calibri" w:hAnsi="Calibri" w:cs="Calibri"/>
+                <w:sz w:val="22"/>
+                <w:szCs w:val="22"/>
+                <w:lang w:val="en-US"/>
+              </w:rPr>
+            </w:pPr>
+          </w:p>
+          <w:p>
+            <w:pPr>
+              <w:rPr>
+                <w:rFonts w:ascii="Calibri" w:hAnsi="Calibri" w:cs="Calibri"/>
+                <w:sz w:val="22"/>
+                <w:szCs w:val="22"/>
+                <w:lang w:val="en-US"/>
+              </w:rPr>
+            </w:pPr>
+          </w:p>
+          <w:p>
+            <w:pPr>
+              <w:rPr>
+                <w:rFonts w:ascii="Calibri" w:hAnsi="Calibri" w:cs="Calibri"/>
+                <w:sz w:val="22"/>
+                <w:szCs w:val="22"/>
+                <w:lang w:val="en-US"/>
+              </w:rPr>
+            </w:pPr>
+            <w:r>
+              <w:rPr>
+                <w:rFonts w:ascii="Calibri" w:hAnsi="Calibri" w:cs="Calibri"/>
+                <w:sz w:val="22"/>
+                <w:szCs w:val="22"/>
+                <w:lang w:val="en-US"/>
+              </w:rPr>
+              <w:t>Test case 3: Verify function by updating fields with an incorrect value</w:t>
+            </w:r>
+          </w:p>
+          <w:p>
+            <w:pPr>
+              <w:rPr>
+                <w:rFonts w:ascii="Calibri" w:hAnsi="Calibri" w:cs="Calibri"/>
+                <w:sz w:val="22"/>
+                <w:szCs w:val="22"/>
+                <w:lang w:val="en-US"/>
+              </w:rPr>
+            </w:pPr>
+          </w:p>
+          <w:p>
+            <w:pPr>
+              <w:rPr>
+                <w:rFonts w:ascii="Calibri" w:hAnsi="Calibri" w:cs="Calibri"/>
+                <w:sz w:val="22"/>
+                <w:szCs w:val="22"/>
+                <w:lang w:val="en-US"/>
+              </w:rPr>
+            </w:pPr>
+          </w:p>
+          <w:p>
+            <w:pPr>
+              <w:rPr>
+                <w:rFonts w:ascii="Calibri" w:hAnsi="Calibri" w:cs="Calibri"/>
+                <w:sz w:val="22"/>
+                <w:szCs w:val="22"/>
+                <w:lang w:val="en-US"/>
+              </w:rPr>
+            </w:pPr>
+          </w:p>
+          <w:p>
+            <w:pPr>
+              <w:rPr>
+                <w:rFonts w:ascii="Calibri" w:hAnsi="Calibri" w:cs="Calibri"/>
+                <w:sz w:val="22"/>
+                <w:szCs w:val="22"/>
+                <w:lang w:val="en-US"/>
+              </w:rPr>
+            </w:pPr>
+          </w:p>
+          <w:p>
+            <w:pPr>
+              <w:rPr>
+                <w:rFonts w:ascii="Calibri" w:hAnsi="Calibri" w:cs="Calibri"/>
+                <w:sz w:val="22"/>
+                <w:szCs w:val="22"/>
+                <w:lang w:val="en-US"/>
+              </w:rPr>
+            </w:pPr>
+          </w:p>
+          <w:p>
+            <w:pPr>
+              <w:rPr>
+                <w:rFonts w:ascii="Calibri" w:hAnsi="Calibri" w:cs="Calibri"/>
+                <w:sz w:val="22"/>
+                <w:szCs w:val="22"/>
+                <w:lang w:val="en-US"/>
+              </w:rPr>
+            </w:pPr>
+            <w:r>
+              <w:rPr>
+                <w:rFonts w:ascii="Calibri" w:hAnsi="Calibri" w:cs="Calibri"/>
+                <w:sz w:val="22"/>
+                <w:szCs w:val="22"/>
+                <w:lang w:val="en-US"/>
+              </w:rPr>
+              <w:t>Test case 4: Verify function change conditions by changing an under 18yo’s address and ID at the same time</w:t>
+            </w:r>
+          </w:p>
+          <w:p>
+            <w:pPr>
+              <w:rPr>
+                <w:rFonts w:ascii="Calibri" w:hAnsi="Calibri" w:cs="Calibri"/>
+                <w:sz w:val="22"/>
+                <w:szCs w:val="22"/>
+                <w:lang w:val="en-US"/>
+              </w:rPr>
+            </w:pPr>
+          </w:p>
+          <w:p>
+            <w:pPr>
+              <w:rPr>
+                <w:rFonts w:ascii="Calibri" w:hAnsi="Calibri" w:cs="Calibri"/>
+                <w:sz w:val="22"/>
+                <w:szCs w:val="22"/>
+                <w:lang w:val="en-US"/>
+              </w:rPr>
+            </w:pPr>
+          </w:p>
+          <w:p>
+            <w:pPr>
+              <w:rPr>
+                <w:rFonts w:ascii="Calibri" w:hAnsi="Calibri" w:cs="Calibri"/>
+                <w:sz w:val="22"/>
+                <w:szCs w:val="22"/>
+                <w:lang w:val="en-US"/>
+              </w:rPr>
+            </w:pPr>
+          </w:p>
+          <w:p>
+            <w:pPr>
+              <w:rPr>
+                <w:rFonts w:ascii="Calibri" w:hAnsi="Calibri" w:cs="Calibri"/>
+                <w:sz w:val="22"/>
+                <w:szCs w:val="22"/>
+                <w:lang w:val="en-US"/>
+              </w:rPr>
+            </w:pPr>
+            <w:r>
+              <w:rPr>
+                <w:rFonts w:ascii="Calibri" w:hAnsi="Calibri" w:cs="Calibri"/>
+                <w:sz w:val="22"/>
+                <w:szCs w:val="22"/>
+                <w:lang w:val="en-US"/>
+              </w:rPr>
+              <w:t>Test case 5: Verify the function by changing a user ID that begins with an even number</w:t>
             </w:r>
           </w:p>
         </w:tc>
@@ -2445,7 +3417,6 @@
                 <w:szCs w:val="22"/>
                 <w:lang w:val="en-US"/>
               </w:rPr>
-              <w:lastRenderedPageBreak/>
               <w:t xml:space="preserve">Note: “” will mean a skip: </w:t>
             </w:r>
           </w:p>
@@ -2474,7 +3445,7 @@
                 <w:szCs w:val="22"/>
                 <w:lang w:val="en-US"/>
               </w:rPr>
-              <w:t xml:space="preserve"> </w:t>
+              <w:t xml:space="preserve"> 7</w:t>
             </w:r>
             <w:r>
               <w:rPr>
@@ -2492,6 +3463,186 @@
                 <w:szCs w:val="22"/>
                 <w:lang w:val="en-US"/>
               </w:rPr>
+              <w:t>l_f%&amp;</w:t>
+            </w:r>
+            <w:proofErr w:type="spellStart"/>
+            <w:r>
+              <w:rPr>
+                <w:rFonts w:ascii="Calibri" w:hAnsi="Calibri" w:cs="Calibri"/>
+                <w:sz w:val="22"/>
+                <w:szCs w:val="22"/>
+                <w:lang w:val="en-US"/>
+              </w:rPr>
+              <w:t>c</w:t>
+            </w:r>
+            <w:r>
+              <w:rPr>
+                <w:rFonts w:ascii="Calibri" w:hAnsi="Calibri" w:cs="Calibri"/>
+                <w:sz w:val="22"/>
+                <w:szCs w:val="22"/>
+                <w:lang w:val="en-US"/>
+              </w:rPr>
+              <w:t>C</w:t>
+            </w:r>
+            <w:r>
+              <w:rPr>
+                <w:rFonts w:ascii="Calibri" w:hAnsi="Calibri" w:cs="Calibri"/>
+                <w:sz w:val="22"/>
+                <w:szCs w:val="22"/>
+                <w:lang w:val="en-US"/>
+              </w:rPr>
+              <w:t>B</w:t>
+            </w:r>
+            <w:proofErr w:type="spellEnd"/>
+          </w:p>
+          <w:p>
+            <w:pPr>
+              <w:rPr>
+                <w:rFonts w:ascii="Calibri" w:hAnsi="Calibri" w:cs="Calibri"/>
+                <w:sz w:val="22"/>
+                <w:szCs w:val="22"/>
+                <w:lang w:val="en-US"/>
+              </w:rPr>
+            </w:pPr>
+            <w:r>
+              <w:rPr>
+                <w:rFonts w:ascii="Calibri" w:hAnsi="Calibri" w:cs="Calibri"/>
+                <w:sz w:val="22"/>
+                <w:szCs w:val="22"/>
+                <w:lang w:val="en-US"/>
+              </w:rPr>
+              <w:t>Name: “” Lastname: “”</w:t>
+            </w:r>
+          </w:p>
+          <w:p>
+            <w:pPr>
+              <w:rPr>
+                <w:rFonts w:ascii="Calibri" w:hAnsi="Calibri" w:cs="Calibri"/>
+                <w:sz w:val="22"/>
+                <w:szCs w:val="22"/>
+                <w:lang w:val="en-US"/>
+              </w:rPr>
+            </w:pPr>
+            <w:r>
+              <w:rPr>
+                <w:rFonts w:ascii="Calibri" w:hAnsi="Calibri" w:cs="Calibri"/>
+                <w:sz w:val="22"/>
+                <w:szCs w:val="22"/>
+                <w:lang w:val="en-US"/>
+              </w:rPr>
+              <w:t xml:space="preserve">Address: </w:t>
+            </w:r>
+            <w:r>
+              <w:rPr>
+                <w:rFonts w:ascii="Calibri" w:hAnsi="Calibri" w:cs="Calibri"/>
+                <w:sz w:val="22"/>
+                <w:szCs w:val="22"/>
+                <w:lang w:val="en-US"/>
+              </w:rPr>
+              <w:t xml:space="preserve">15 | </w:t>
+            </w:r>
+            <w:r>
+              <w:rPr>
+                <w:rFonts w:ascii="Calibri" w:hAnsi="Calibri" w:cs="Calibri"/>
+                <w:sz w:val="22"/>
+                <w:szCs w:val="22"/>
+                <w:lang w:val="en-US"/>
+              </w:rPr>
+              <w:t>Example</w:t>
+            </w:r>
+            <w:r>
+              <w:rPr>
+                <w:rFonts w:ascii="Calibri" w:hAnsi="Calibri" w:cs="Calibri"/>
+                <w:sz w:val="22"/>
+                <w:szCs w:val="22"/>
+                <w:lang w:val="en-US"/>
+              </w:rPr>
+              <w:t xml:space="preserve"> Street | Melbourne | Victoria | Australia</w:t>
+            </w:r>
+          </w:p>
+          <w:p>
+            <w:pPr>
+              <w:rPr>
+                <w:rFonts w:ascii="Calibri" w:hAnsi="Calibri" w:cs="Calibri"/>
+                <w:sz w:val="22"/>
+                <w:szCs w:val="22"/>
+                <w:lang w:val="en-US"/>
+              </w:rPr>
+            </w:pPr>
+            <w:r>
+              <w:rPr>
+                <w:rFonts w:ascii="Calibri" w:hAnsi="Calibri" w:cs="Calibri"/>
+                <w:sz w:val="22"/>
+                <w:szCs w:val="22"/>
+                <w:lang w:val="en-US"/>
+              </w:rPr>
+              <w:t>Birthdate: “”</w:t>
+            </w:r>
+          </w:p>
+          <w:p>
+            <w:pPr>
+              <w:rPr>
+                <w:rFonts w:ascii="Calibri" w:hAnsi="Calibri" w:cs="Calibri"/>
+                <w:sz w:val="22"/>
+                <w:szCs w:val="22"/>
+                <w:lang w:val="en-US"/>
+              </w:rPr>
+            </w:pPr>
+          </w:p>
+          <w:p>
+            <w:pPr>
+              <w:rPr>
+                <w:rFonts w:ascii="Calibri" w:hAnsi="Calibri" w:cs="Calibri"/>
+                <w:sz w:val="22"/>
+                <w:szCs w:val="22"/>
+                <w:lang w:val="en-US"/>
+              </w:rPr>
+            </w:pPr>
+          </w:p>
+          <w:p>
+            <w:pPr>
+              <w:rPr>
+                <w:rFonts w:ascii="Calibri" w:hAnsi="Calibri" w:cs="Calibri"/>
+                <w:sz w:val="22"/>
+                <w:szCs w:val="22"/>
+                <w:lang w:val="en-US"/>
+              </w:rPr>
+            </w:pPr>
+            <w:r>
+              <w:rPr>
+                <w:rFonts w:ascii="Calibri" w:hAnsi="Calibri" w:cs="Calibri"/>
+                <w:sz w:val="22"/>
+                <w:szCs w:val="22"/>
+                <w:lang w:val="en-US"/>
+              </w:rPr>
+              <w:t>NOTE ALL VALUES THE SAME AS ALREADY IN TXT FILE</w:t>
+            </w:r>
+          </w:p>
+          <w:p>
+            <w:pPr>
+              <w:rPr>
+                <w:rFonts w:ascii="Calibri" w:hAnsi="Calibri" w:cs="Calibri"/>
+                <w:sz w:val="22"/>
+                <w:szCs w:val="22"/>
+                <w:lang w:val="en-US"/>
+              </w:rPr>
+            </w:pPr>
+            <w:r>
+              <w:rPr>
+                <w:rFonts w:ascii="Calibri" w:hAnsi="Calibri" w:cs="Calibri"/>
+                <w:sz w:val="22"/>
+                <w:szCs w:val="22"/>
+                <w:lang w:val="en-US"/>
+              </w:rPr>
+              <w:t xml:space="preserve">ID: </w:t>
+            </w:r>
+            <w:r>
+              <w:rPr>
+                <w:rFonts w:ascii="Calibri" w:hAnsi="Calibri" w:cs="Calibri"/>
+                <w:sz w:val="22"/>
+                <w:szCs w:val="22"/>
+                <w:lang w:val="en-US"/>
+              </w:rPr>
               <w:t>7</w:t>
             </w:r>
             <w:r>
@@ -2501,6 +3652,15 @@
                 <w:szCs w:val="22"/>
                 <w:lang w:val="en-US"/>
               </w:rPr>
+              <w:t>7</w:t>
+            </w:r>
+            <w:r>
+              <w:rPr>
+                <w:rFonts w:ascii="Calibri" w:hAnsi="Calibri" w:cs="Calibri"/>
+                <w:sz w:val="22"/>
+                <w:szCs w:val="22"/>
+                <w:lang w:val="en-US"/>
+              </w:rPr>
               <w:t>l_f%&amp;</w:t>
             </w:r>
             <w:proofErr w:type="spellStart"/>
@@ -2549,26 +3709,7 @@
                 <w:szCs w:val="22"/>
                 <w:lang w:val="en-US"/>
               </w:rPr>
-              <w:t>Name: “” Lastname: “”</w:t>
-            </w:r>
-          </w:p>
-          <w:p>
-            <w:pPr>
-              <w:rPr>
-                <w:rFonts w:ascii="Calibri" w:hAnsi="Calibri" w:cs="Calibri"/>
-                <w:sz w:val="22"/>
-                <w:szCs w:val="22"/>
-                <w:lang w:val="en-US"/>
-              </w:rPr>
-            </w:pPr>
-            <w:r>
-              <w:rPr>
-                <w:rFonts w:ascii="Calibri" w:hAnsi="Calibri" w:cs="Calibri"/>
-                <w:sz w:val="22"/>
-                <w:szCs w:val="22"/>
-                <w:lang w:val="en-US"/>
-              </w:rPr>
-              <w:t xml:space="preserve">Address: </w:t>
+              <w:t xml:space="preserve">Name “Anthony”, Lastname “Brown”, Address: </w:t>
             </w:r>
             <w:r>
               <w:rPr>
@@ -2614,37 +3755,18 @@
                 <w:szCs w:val="22"/>
                 <w:lang w:val="en-US"/>
               </w:rPr>
-              <w:t>Birthdate: “”</w:t>
-            </w:r>
-          </w:p>
-          <w:p>
-            <w:pPr>
-              <w:rPr>
-                <w:rFonts w:ascii="Calibri" w:hAnsi="Calibri" w:cs="Calibri"/>
-                <w:sz w:val="22"/>
-                <w:szCs w:val="22"/>
-                <w:lang w:val="en-US"/>
-              </w:rPr>
-            </w:pPr>
-          </w:p>
-          <w:p>
-            <w:pPr>
-              <w:rPr>
-                <w:rFonts w:ascii="Calibri" w:hAnsi="Calibri" w:cs="Calibri"/>
-                <w:sz w:val="22"/>
-                <w:szCs w:val="22"/>
-                <w:lang w:val="en-US"/>
-              </w:rPr>
-            </w:pPr>
-            <w:r>
-              <w:rPr>
-                <w:rFonts w:ascii="Calibri" w:hAnsi="Calibri" w:cs="Calibri"/>
-                <w:sz w:val="22"/>
-                <w:szCs w:val="22"/>
-                <w:lang w:val="en-US"/>
-              </w:rPr>
-              <w:t>NOTE ALL VALUES THE SAME AS ALREADY IN TXT FILE</w:t>
-            </w:r>
+              <w:t>Birthdate: 19-12-1999</w:t>
+            </w:r>
+          </w:p>
+          <w:p>
+            <w:pPr>
+              <w:rPr>
+                <w:rFonts w:ascii="Calibri" w:hAnsi="Calibri" w:cs="Calibri"/>
+                <w:sz w:val="22"/>
+                <w:szCs w:val="22"/>
+                <w:lang w:val="en-US"/>
+              </w:rPr>
+            </w:pPr>
           </w:p>
           <w:p>
             <w:pPr>
@@ -2720,175 +3842,6 @@
               <w:t>B</w:t>
             </w:r>
             <w:proofErr w:type="spellEnd"/>
-          </w:p>
-          <w:p>
-            <w:pPr>
-              <w:rPr>
-                <w:rFonts w:ascii="Calibri" w:hAnsi="Calibri" w:cs="Calibri"/>
-                <w:sz w:val="22"/>
-                <w:szCs w:val="22"/>
-                <w:lang w:val="en-US"/>
-              </w:rPr>
-            </w:pPr>
-            <w:r>
-              <w:rPr>
-                <w:rFonts w:ascii="Calibri" w:hAnsi="Calibri" w:cs="Calibri"/>
-                <w:sz w:val="22"/>
-                <w:szCs w:val="22"/>
-                <w:lang w:val="en-US"/>
-              </w:rPr>
-              <w:t xml:space="preserve">Name “Anthony”, Lastname “Brown”, </w:t>
-            </w:r>
-            <w:r>
-              <w:rPr>
-                <w:rFonts w:ascii="Calibri" w:hAnsi="Calibri" w:cs="Calibri"/>
-                <w:sz w:val="22"/>
-                <w:szCs w:val="22"/>
-                <w:lang w:val="en-US"/>
-              </w:rPr>
-              <w:t xml:space="preserve">Address: </w:t>
-            </w:r>
-            <w:r>
-              <w:rPr>
-                <w:rFonts w:ascii="Calibri" w:hAnsi="Calibri" w:cs="Calibri"/>
-                <w:sz w:val="22"/>
-                <w:szCs w:val="22"/>
-                <w:lang w:val="en-US"/>
-              </w:rPr>
-              <w:t xml:space="preserve">15 | </w:t>
-            </w:r>
-            <w:r>
-              <w:rPr>
-                <w:rFonts w:ascii="Calibri" w:hAnsi="Calibri" w:cs="Calibri"/>
-                <w:sz w:val="22"/>
-                <w:szCs w:val="22"/>
-                <w:lang w:val="en-US"/>
-              </w:rPr>
-              <w:t>Example</w:t>
-            </w:r>
-            <w:r>
-              <w:rPr>
-                <w:rFonts w:ascii="Calibri" w:hAnsi="Calibri" w:cs="Calibri"/>
-                <w:sz w:val="22"/>
-                <w:szCs w:val="22"/>
-                <w:lang w:val="en-US"/>
-              </w:rPr>
-              <w:t xml:space="preserve"> Street | Melbourne | Victoria | Australia</w:t>
-            </w:r>
-          </w:p>
-          <w:p>
-            <w:pPr>
-              <w:rPr>
-                <w:rFonts w:ascii="Calibri" w:hAnsi="Calibri" w:cs="Calibri"/>
-                <w:sz w:val="22"/>
-                <w:szCs w:val="22"/>
-                <w:lang w:val="en-US"/>
-              </w:rPr>
-            </w:pPr>
-            <w:r>
-              <w:rPr>
-                <w:rFonts w:ascii="Calibri" w:hAnsi="Calibri" w:cs="Calibri"/>
-                <w:sz w:val="22"/>
-                <w:szCs w:val="22"/>
-                <w:lang w:val="en-US"/>
-              </w:rPr>
-              <w:t>Birthdate: 19-12-1999</w:t>
-            </w:r>
-          </w:p>
-          <w:p>
-            <w:pPr>
-              <w:rPr>
-                <w:rFonts w:ascii="Calibri" w:hAnsi="Calibri" w:cs="Calibri"/>
-                <w:sz w:val="22"/>
-                <w:szCs w:val="22"/>
-                <w:lang w:val="en-US"/>
-              </w:rPr>
-            </w:pPr>
-          </w:p>
-          <w:p>
-            <w:pPr>
-              <w:rPr>
-                <w:rFonts w:ascii="Calibri" w:hAnsi="Calibri" w:cs="Calibri"/>
-                <w:sz w:val="22"/>
-                <w:szCs w:val="22"/>
-                <w:lang w:val="en-US"/>
-              </w:rPr>
-            </w:pPr>
-          </w:p>
-          <w:p>
-            <w:pPr>
-              <w:rPr>
-                <w:rFonts w:ascii="Calibri" w:hAnsi="Calibri" w:cs="Calibri"/>
-                <w:sz w:val="22"/>
-                <w:szCs w:val="22"/>
-                <w:lang w:val="en-US"/>
-              </w:rPr>
-            </w:pPr>
-            <w:r>
-              <w:rPr>
-                <w:rFonts w:ascii="Calibri" w:hAnsi="Calibri" w:cs="Calibri"/>
-                <w:sz w:val="22"/>
-                <w:szCs w:val="22"/>
-                <w:lang w:val="en-US"/>
-              </w:rPr>
-              <w:t xml:space="preserve">ID: </w:t>
-            </w:r>
-            <w:r>
-              <w:rPr>
-                <w:rFonts w:ascii="Calibri" w:hAnsi="Calibri" w:cs="Calibri"/>
-                <w:sz w:val="22"/>
-                <w:szCs w:val="22"/>
-                <w:lang w:val="en-US"/>
-              </w:rPr>
-              <w:t>7</w:t>
-            </w:r>
-            <w:r>
-              <w:rPr>
-                <w:rFonts w:ascii="Calibri" w:hAnsi="Calibri" w:cs="Calibri"/>
-                <w:sz w:val="22"/>
-                <w:szCs w:val="22"/>
-                <w:lang w:val="en-US"/>
-              </w:rPr>
-              <w:t>7</w:t>
-            </w:r>
-            <w:r>
-              <w:rPr>
-                <w:rFonts w:ascii="Calibri" w:hAnsi="Calibri" w:cs="Calibri"/>
-                <w:sz w:val="22"/>
-                <w:szCs w:val="22"/>
-                <w:lang w:val="en-US"/>
-              </w:rPr>
-              <w:t>l_f%&amp;</w:t>
-            </w:r>
-            <w:proofErr w:type="spellStart"/>
-            <w:r>
-              <w:rPr>
-                <w:rFonts w:ascii="Calibri" w:hAnsi="Calibri" w:cs="Calibri"/>
-                <w:sz w:val="22"/>
-                <w:szCs w:val="22"/>
-                <w:lang w:val="en-US"/>
-              </w:rPr>
-              <w:t>c</w:t>
-            </w:r>
-            <w:r>
-              <w:rPr>
-                <w:rFonts w:ascii="Calibri" w:hAnsi="Calibri" w:cs="Calibri"/>
-                <w:sz w:val="22"/>
-                <w:szCs w:val="22"/>
-                <w:lang w:val="en-US"/>
-              </w:rPr>
-              <w:t>C</w:t>
-            </w:r>
-            <w:r>
-              <w:rPr>
-                <w:rFonts w:ascii="Calibri" w:hAnsi="Calibri" w:cs="Calibri"/>
-                <w:sz w:val="22"/>
-                <w:szCs w:val="22"/>
-                <w:lang w:val="en-US"/>
-              </w:rPr>
-              <w:t>B</w:t>
-            </w:r>
-            <w:proofErr w:type="spellEnd"/>
             <w:r>
               <w:rPr>
                 <w:rFonts w:ascii="Calibri" w:hAnsi="Calibri" w:cs="Calibri"/>
@@ -2992,16 +3945,7 @@
                 <w:szCs w:val="22"/>
                 <w:lang w:val="en-US"/>
               </w:rPr>
-              <w:t xml:space="preserve"> </w:t>
-            </w:r>
-            <w:r>
-              <w:rPr>
-                <w:rFonts w:ascii="Calibri" w:hAnsi="Calibri" w:cs="Calibri"/>
-                <w:sz w:val="22"/>
-                <w:szCs w:val="22"/>
-                <w:lang w:val="en-US"/>
-              </w:rPr>
-              <w:t>7</w:t>
+              <w:t xml:space="preserve"> 7</w:t>
             </w:r>
             <w:r>
               <w:rPr>
@@ -3330,7 +4274,6 @@
                 <w:szCs w:val="22"/>
                 <w:lang w:val="en-US"/>
               </w:rPr>
-              <w:lastRenderedPageBreak/>
               <w:t>Success! User Details Updated</w:t>
             </w:r>
           </w:p>
@@ -3413,6 +4356,16 @@
                 <w:lang w:val="en-US"/>
               </w:rPr>
             </w:pPr>
+          </w:p>
+          <w:p>
+            <w:pPr>
+              <w:rPr>
+                <w:rFonts w:ascii="Calibri" w:hAnsi="Calibri" w:cs="Calibri"/>
+                <w:sz w:val="22"/>
+                <w:szCs w:val="22"/>
+                <w:lang w:val="en-US"/>
+              </w:rPr>
+            </w:pPr>
             <w:r>
               <w:rPr>
                 <w:rFonts w:ascii="Calibri" w:hAnsi="Calibri" w:cs="Calibri"/>
@@ -3422,16 +4375,6 @@
               </w:rPr>
               <w:t>Success: Details updated</w:t>
             </w:r>
-          </w:p>
-          <w:p>
-            <w:pPr>
-              <w:rPr>
-                <w:rFonts w:ascii="Calibri" w:hAnsi="Calibri" w:cs="Calibri"/>
-                <w:sz w:val="22"/>
-                <w:szCs w:val="22"/>
-                <w:lang w:val="en-US"/>
-              </w:rPr>
-            </w:pPr>
           </w:p>
           <w:p>
             <w:pPr>
@@ -3625,7 +4568,7 @@
         </w:tc>
         <w:tc>
           <w:tcPr>
-            <w:tcW w:w="1134" w:type="dxa"/>
+            <w:tcW w:w="1615" w:type="dxa"/>
           </w:tcPr>
           <w:p>
             <w:pPr>
@@ -3636,12 +4579,778 @@
                 <w:lang w:val="en-US"/>
               </w:rPr>
             </w:pPr>
+            <w:r>
+              <w:rPr>
+                <w:rFonts w:ascii="Calibri" w:hAnsi="Calibri" w:cs="Calibri"/>
+                <w:sz w:val="22"/>
+                <w:szCs w:val="22"/>
+                <w:lang w:val="en-US"/>
+              </w:rPr>
+              <w:t>completed validation</w:t>
+            </w:r>
+          </w:p>
+          <w:p>
+            <w:pPr>
+              <w:rPr>
+                <w:rFonts w:ascii="Calibri" w:hAnsi="Calibri" w:cs="Calibri"/>
+                <w:sz w:val="22"/>
+                <w:szCs w:val="22"/>
+                <w:lang w:val="en-US"/>
+              </w:rPr>
+            </w:pPr>
+            <w:r>
+              <w:rPr>
+                <w:rFonts w:ascii="Calibri" w:hAnsi="Calibri" w:cs="Calibri"/>
+                <w:sz w:val="22"/>
+                <w:szCs w:val="22"/>
+                <w:lang w:val="en-US"/>
+              </w:rPr>
+              <w:t>Personal details updated successfully.</w:t>
+            </w:r>
+          </w:p>
+          <w:p>
+            <w:pPr>
+              <w:rPr>
+                <w:rFonts w:ascii="Calibri" w:hAnsi="Calibri" w:cs="Calibri"/>
+                <w:sz w:val="22"/>
+                <w:szCs w:val="22"/>
+                <w:lang w:val="en-US"/>
+              </w:rPr>
+            </w:pPr>
+            <w:r>
+              <w:rPr>
+                <w:rFonts w:ascii="Calibri" w:hAnsi="Calibri" w:cs="Calibri"/>
+                <w:sz w:val="22"/>
+                <w:szCs w:val="22"/>
+                <w:lang w:val="en-US"/>
+              </w:rPr>
+              <w:t>Personal details updated for person ID: 77l_f%&amp;</w:t>
+            </w:r>
+            <w:proofErr w:type="spellStart"/>
+            <w:r>
+              <w:rPr>
+                <w:rFonts w:ascii="Calibri" w:hAnsi="Calibri" w:cs="Calibri"/>
+                <w:sz w:val="22"/>
+                <w:szCs w:val="22"/>
+                <w:lang w:val="en-US"/>
+              </w:rPr>
+              <w:t>cCB</w:t>
+            </w:r>
+            <w:proofErr w:type="spellEnd"/>
+          </w:p>
+          <w:p>
+            <w:pPr>
+              <w:rPr>
+                <w:rFonts w:ascii="Calibri" w:hAnsi="Calibri" w:cs="Calibri"/>
+                <w:sz w:val="22"/>
+                <w:szCs w:val="22"/>
+                <w:lang w:val="en-US"/>
+              </w:rPr>
+            </w:pPr>
+          </w:p>
+          <w:p>
+            <w:pPr>
+              <w:rPr>
+                <w:rFonts w:ascii="Calibri" w:hAnsi="Calibri" w:cs="Calibri"/>
+                <w:sz w:val="22"/>
+                <w:szCs w:val="22"/>
+                <w:lang w:val="en-US"/>
+              </w:rPr>
+            </w:pPr>
+            <w:r>
+              <w:rPr>
+                <w:rFonts w:ascii="Calibri" w:hAnsi="Calibri" w:cs="Calibri"/>
+                <w:sz w:val="22"/>
+                <w:szCs w:val="22"/>
+                <w:lang w:val="en-US"/>
+              </w:rPr>
+              <w:t>completed validation</w:t>
+            </w:r>
+          </w:p>
+          <w:p>
+            <w:pPr>
+              <w:rPr>
+                <w:rFonts w:ascii="Calibri" w:hAnsi="Calibri" w:cs="Calibri"/>
+                <w:sz w:val="22"/>
+                <w:szCs w:val="22"/>
+                <w:lang w:val="en-US"/>
+              </w:rPr>
+            </w:pPr>
+            <w:r>
+              <w:rPr>
+                <w:rFonts w:ascii="Calibri" w:hAnsi="Calibri" w:cs="Calibri"/>
+                <w:sz w:val="22"/>
+                <w:szCs w:val="22"/>
+                <w:lang w:val="en-US"/>
+              </w:rPr>
+              <w:t>Personal details updated successfully.</w:t>
+            </w:r>
+          </w:p>
+          <w:p>
+            <w:pPr>
+              <w:rPr>
+                <w:rFonts w:ascii="Calibri" w:hAnsi="Calibri" w:cs="Calibri"/>
+                <w:sz w:val="22"/>
+                <w:szCs w:val="22"/>
+                <w:lang w:val="en-US"/>
+              </w:rPr>
+            </w:pPr>
+            <w:r>
+              <w:rPr>
+                <w:rFonts w:ascii="Calibri" w:hAnsi="Calibri" w:cs="Calibri"/>
+                <w:sz w:val="22"/>
+                <w:szCs w:val="22"/>
+                <w:lang w:val="en-US"/>
+              </w:rPr>
+              <w:t>Personal details updated for person ID: 77l_f%&amp;</w:t>
+            </w:r>
+            <w:proofErr w:type="spellStart"/>
+            <w:r>
+              <w:rPr>
+                <w:rFonts w:ascii="Calibri" w:hAnsi="Calibri" w:cs="Calibri"/>
+                <w:sz w:val="22"/>
+                <w:szCs w:val="22"/>
+                <w:lang w:val="en-US"/>
+              </w:rPr>
+              <w:t>cCB</w:t>
+            </w:r>
+            <w:proofErr w:type="spellEnd"/>
+          </w:p>
+          <w:p>
+            <w:pPr>
+              <w:rPr>
+                <w:rFonts w:ascii="Calibri" w:hAnsi="Calibri" w:cs="Calibri"/>
+                <w:sz w:val="22"/>
+                <w:szCs w:val="22"/>
+                <w:lang w:val="en-US"/>
+              </w:rPr>
+            </w:pPr>
+          </w:p>
+          <w:p>
+            <w:pPr>
+              <w:rPr>
+                <w:rFonts w:ascii="Calibri" w:hAnsi="Calibri" w:cs="Calibri"/>
+                <w:sz w:val="22"/>
+                <w:szCs w:val="22"/>
+                <w:lang w:val="en-US"/>
+              </w:rPr>
+            </w:pPr>
+          </w:p>
+          <w:p>
+            <w:pPr>
+              <w:rPr>
+                <w:rFonts w:ascii="Calibri" w:hAnsi="Calibri" w:cs="Calibri"/>
+                <w:sz w:val="22"/>
+                <w:szCs w:val="22"/>
+                <w:lang w:val="en-US"/>
+              </w:rPr>
+            </w:pPr>
+            <w:r>
+              <w:rPr>
+                <w:rFonts w:ascii="Calibri" w:hAnsi="Calibri" w:cs="Calibri"/>
+                <w:sz w:val="22"/>
+                <w:szCs w:val="22"/>
+                <w:lang w:val="en-US"/>
+              </w:rPr>
+              <w:t>Address is invalid</w:t>
+            </w:r>
+          </w:p>
+          <w:p>
+            <w:pPr>
+              <w:rPr>
+                <w:rFonts w:ascii="Calibri" w:hAnsi="Calibri" w:cs="Calibri"/>
+                <w:sz w:val="22"/>
+                <w:szCs w:val="22"/>
+                <w:lang w:val="en-US"/>
+              </w:rPr>
+            </w:pPr>
+            <w:r>
+              <w:rPr>
+                <w:rFonts w:ascii="Calibri" w:hAnsi="Calibri" w:cs="Calibri"/>
+                <w:sz w:val="22"/>
+                <w:szCs w:val="22"/>
+                <w:lang w:val="en-US"/>
+              </w:rPr>
+              <w:t>Failed to update personal details. Please check the input values</w:t>
+            </w:r>
+          </w:p>
+          <w:p>
+            <w:pPr>
+              <w:rPr>
+                <w:rFonts w:ascii="Calibri" w:hAnsi="Calibri" w:cs="Calibri"/>
+                <w:sz w:val="22"/>
+                <w:szCs w:val="22"/>
+                <w:lang w:val="en-US"/>
+              </w:rPr>
+            </w:pPr>
+          </w:p>
+          <w:p>
+            <w:pPr>
+              <w:rPr>
+                <w:rFonts w:ascii="Calibri" w:hAnsi="Calibri" w:cs="Calibri"/>
+                <w:sz w:val="22"/>
+                <w:szCs w:val="22"/>
+                <w:lang w:val="en-US"/>
+              </w:rPr>
+            </w:pPr>
+            <w:r>
+              <w:rPr>
+                <w:rFonts w:ascii="Calibri" w:hAnsi="Calibri" w:cs="Calibri"/>
+                <w:sz w:val="22"/>
+                <w:szCs w:val="22"/>
+                <w:lang w:val="en-US"/>
+              </w:rPr>
+              <w:t>Your address will not be changed as you are under 18</w:t>
+            </w:r>
+          </w:p>
+          <w:p>
+            <w:pPr>
+              <w:rPr>
+                <w:rFonts w:ascii="Calibri" w:hAnsi="Calibri" w:cs="Calibri"/>
+                <w:sz w:val="22"/>
+                <w:szCs w:val="22"/>
+                <w:lang w:val="en-US"/>
+              </w:rPr>
+            </w:pPr>
+          </w:p>
+          <w:p>
+            <w:pPr>
+              <w:rPr>
+                <w:rFonts w:ascii="Calibri" w:hAnsi="Calibri" w:cs="Calibri"/>
+                <w:sz w:val="22"/>
+                <w:szCs w:val="22"/>
+                <w:lang w:val="en-US"/>
+              </w:rPr>
+            </w:pPr>
+          </w:p>
+          <w:p>
+            <w:pPr>
+              <w:rPr>
+                <w:rFonts w:ascii="Calibri" w:hAnsi="Calibri" w:cs="Calibri"/>
+                <w:sz w:val="22"/>
+                <w:szCs w:val="22"/>
+                <w:lang w:val="en-US"/>
+              </w:rPr>
+            </w:pPr>
+          </w:p>
+          <w:p>
+            <w:pPr>
+              <w:rPr>
+                <w:rFonts w:ascii="Calibri" w:hAnsi="Calibri" w:cs="Calibri"/>
+                <w:sz w:val="22"/>
+                <w:szCs w:val="22"/>
+                <w:lang w:val="en-US"/>
+              </w:rPr>
+            </w:pPr>
+          </w:p>
+          <w:p>
+            <w:pPr>
+              <w:rPr>
+                <w:rFonts w:ascii="Calibri" w:hAnsi="Calibri" w:cs="Calibri"/>
+                <w:sz w:val="22"/>
+                <w:szCs w:val="22"/>
+                <w:lang w:val="en-US"/>
+              </w:rPr>
+            </w:pPr>
+            <w:r>
+              <w:rPr>
+                <w:rFonts w:ascii="Calibri" w:hAnsi="Calibri" w:cs="Calibri"/>
+                <w:sz w:val="22"/>
+                <w:szCs w:val="22"/>
+                <w:lang w:val="en-US"/>
+              </w:rPr>
+              <w:t>new ID is invalid</w:t>
+            </w:r>
+          </w:p>
+          <w:p>
+            <w:pPr>
+              <w:rPr>
+                <w:rFonts w:ascii="Calibri" w:hAnsi="Calibri" w:cs="Calibri"/>
+                <w:sz w:val="22"/>
+                <w:szCs w:val="22"/>
+                <w:lang w:val="en-US"/>
+              </w:rPr>
+            </w:pPr>
+            <w:r>
+              <w:rPr>
+                <w:rFonts w:ascii="Calibri" w:hAnsi="Calibri" w:cs="Calibri"/>
+                <w:sz w:val="22"/>
+                <w:szCs w:val="22"/>
+                <w:lang w:val="en-US"/>
+              </w:rPr>
+              <w:t>Failed to update personal details. Please check the input values.</w:t>
+            </w:r>
           </w:p>
         </w:tc>
         <w:tc>
           <w:tcPr>
-            <w:tcW w:w="1134" w:type="dxa"/>
+            <w:tcW w:w="653" w:type="dxa"/>
           </w:tcPr>
+          <w:p>
+            <w:pPr>
+              <w:rPr>
+                <w:rFonts w:ascii="Calibri" w:hAnsi="Calibri" w:cs="Calibri"/>
+                <w:sz w:val="22"/>
+                <w:szCs w:val="22"/>
+                <w:lang w:val="en-US"/>
+              </w:rPr>
+            </w:pPr>
+          </w:p>
+          <w:p>
+            <w:pPr>
+              <w:rPr>
+                <w:rFonts w:ascii="Calibri" w:hAnsi="Calibri" w:cs="Calibri"/>
+                <w:sz w:val="22"/>
+                <w:szCs w:val="22"/>
+                <w:lang w:val="en-US"/>
+              </w:rPr>
+            </w:pPr>
+          </w:p>
+          <w:p>
+            <w:pPr>
+              <w:rPr>
+                <w:rFonts w:ascii="Calibri" w:hAnsi="Calibri" w:cs="Calibri"/>
+                <w:sz w:val="22"/>
+                <w:szCs w:val="22"/>
+                <w:lang w:val="en-US"/>
+              </w:rPr>
+            </w:pPr>
+          </w:p>
+          <w:p>
+            <w:pPr>
+              <w:rPr>
+                <w:rFonts w:ascii="Calibri" w:hAnsi="Calibri" w:cs="Calibri"/>
+                <w:sz w:val="22"/>
+                <w:szCs w:val="22"/>
+                <w:lang w:val="en-US"/>
+              </w:rPr>
+            </w:pPr>
+          </w:p>
+          <w:p>
+            <w:pPr>
+              <w:rPr>
+                <w:rFonts w:ascii="Calibri" w:hAnsi="Calibri" w:cs="Calibri"/>
+                <w:sz w:val="22"/>
+                <w:szCs w:val="22"/>
+                <w:lang w:val="en-US"/>
+              </w:rPr>
+            </w:pPr>
+            <w:r>
+              <w:rPr>
+                <w:rFonts w:ascii="Calibri" w:hAnsi="Calibri" w:cs="Calibri"/>
+                <w:sz w:val="22"/>
+                <w:szCs w:val="22"/>
+                <w:lang w:val="en-US"/>
+              </w:rPr>
+              <w:t>Pass</w:t>
+            </w:r>
+          </w:p>
+          <w:p>
+            <w:pPr>
+              <w:rPr>
+                <w:rFonts w:ascii="Calibri" w:hAnsi="Calibri" w:cs="Calibri"/>
+                <w:sz w:val="22"/>
+                <w:szCs w:val="22"/>
+                <w:lang w:val="en-US"/>
+              </w:rPr>
+            </w:pPr>
+          </w:p>
+          <w:p>
+            <w:pPr>
+              <w:rPr>
+                <w:rFonts w:ascii="Calibri" w:hAnsi="Calibri" w:cs="Calibri"/>
+                <w:sz w:val="22"/>
+                <w:szCs w:val="22"/>
+                <w:lang w:val="en-US"/>
+              </w:rPr>
+            </w:pPr>
+          </w:p>
+          <w:p>
+            <w:pPr>
+              <w:rPr>
+                <w:rFonts w:ascii="Calibri" w:hAnsi="Calibri" w:cs="Calibri"/>
+                <w:sz w:val="22"/>
+                <w:szCs w:val="22"/>
+                <w:lang w:val="en-US"/>
+              </w:rPr>
+            </w:pPr>
+          </w:p>
+          <w:p>
+            <w:pPr>
+              <w:rPr>
+                <w:rFonts w:ascii="Calibri" w:hAnsi="Calibri" w:cs="Calibri"/>
+                <w:sz w:val="22"/>
+                <w:szCs w:val="22"/>
+                <w:lang w:val="en-US"/>
+              </w:rPr>
+            </w:pPr>
+          </w:p>
+          <w:p>
+            <w:pPr>
+              <w:rPr>
+                <w:rFonts w:ascii="Calibri" w:hAnsi="Calibri" w:cs="Calibri"/>
+                <w:sz w:val="22"/>
+                <w:szCs w:val="22"/>
+                <w:lang w:val="en-US"/>
+              </w:rPr>
+            </w:pPr>
+          </w:p>
+          <w:p>
+            <w:pPr>
+              <w:rPr>
+                <w:rFonts w:ascii="Calibri" w:hAnsi="Calibri" w:cs="Calibri"/>
+                <w:sz w:val="22"/>
+                <w:szCs w:val="22"/>
+                <w:lang w:val="en-US"/>
+              </w:rPr>
+            </w:pPr>
+          </w:p>
+          <w:p>
+            <w:pPr>
+              <w:rPr>
+                <w:rFonts w:ascii="Calibri" w:hAnsi="Calibri" w:cs="Calibri"/>
+                <w:sz w:val="22"/>
+                <w:szCs w:val="22"/>
+                <w:lang w:val="en-US"/>
+              </w:rPr>
+            </w:pPr>
+          </w:p>
+          <w:p>
+            <w:pPr>
+              <w:rPr>
+                <w:rFonts w:ascii="Calibri" w:hAnsi="Calibri" w:cs="Calibri"/>
+                <w:sz w:val="22"/>
+                <w:szCs w:val="22"/>
+                <w:lang w:val="en-US"/>
+              </w:rPr>
+            </w:pPr>
+          </w:p>
+          <w:p>
+            <w:pPr>
+              <w:rPr>
+                <w:rFonts w:ascii="Calibri" w:hAnsi="Calibri" w:cs="Calibri"/>
+                <w:sz w:val="22"/>
+                <w:szCs w:val="22"/>
+                <w:lang w:val="en-US"/>
+              </w:rPr>
+            </w:pPr>
+            <w:r>
+              <w:rPr>
+                <w:rFonts w:ascii="Calibri" w:hAnsi="Calibri" w:cs="Calibri"/>
+                <w:sz w:val="22"/>
+                <w:szCs w:val="22"/>
+                <w:lang w:val="en-US"/>
+              </w:rPr>
+              <w:t>Pass</w:t>
+            </w:r>
+          </w:p>
+          <w:p>
+            <w:pPr>
+              <w:rPr>
+                <w:rFonts w:ascii="Calibri" w:hAnsi="Calibri" w:cs="Calibri"/>
+                <w:sz w:val="22"/>
+                <w:szCs w:val="22"/>
+                <w:lang w:val="en-US"/>
+              </w:rPr>
+            </w:pPr>
+          </w:p>
+          <w:p>
+            <w:pPr>
+              <w:rPr>
+                <w:rFonts w:ascii="Calibri" w:hAnsi="Calibri" w:cs="Calibri"/>
+                <w:sz w:val="22"/>
+                <w:szCs w:val="22"/>
+                <w:lang w:val="en-US"/>
+              </w:rPr>
+            </w:pPr>
+          </w:p>
+          <w:p>
+            <w:pPr>
+              <w:rPr>
+                <w:rFonts w:ascii="Calibri" w:hAnsi="Calibri" w:cs="Calibri"/>
+                <w:sz w:val="22"/>
+                <w:szCs w:val="22"/>
+                <w:lang w:val="en-US"/>
+              </w:rPr>
+            </w:pPr>
+          </w:p>
+          <w:p>
+            <w:pPr>
+              <w:rPr>
+                <w:rFonts w:ascii="Calibri" w:hAnsi="Calibri" w:cs="Calibri"/>
+                <w:sz w:val="22"/>
+                <w:szCs w:val="22"/>
+                <w:lang w:val="en-US"/>
+              </w:rPr>
+            </w:pPr>
+          </w:p>
+          <w:p>
+            <w:pPr>
+              <w:rPr>
+                <w:rFonts w:ascii="Calibri" w:hAnsi="Calibri" w:cs="Calibri"/>
+                <w:sz w:val="22"/>
+                <w:szCs w:val="22"/>
+                <w:lang w:val="en-US"/>
+              </w:rPr>
+            </w:pPr>
+          </w:p>
+          <w:p>
+            <w:pPr>
+              <w:rPr>
+                <w:rFonts w:ascii="Calibri" w:hAnsi="Calibri" w:cs="Calibri"/>
+                <w:sz w:val="22"/>
+                <w:szCs w:val="22"/>
+                <w:lang w:val="en-US"/>
+              </w:rPr>
+            </w:pPr>
+          </w:p>
+          <w:p>
+            <w:pPr>
+              <w:rPr>
+                <w:rFonts w:ascii="Calibri" w:hAnsi="Calibri" w:cs="Calibri"/>
+                <w:sz w:val="22"/>
+                <w:szCs w:val="22"/>
+                <w:lang w:val="en-US"/>
+              </w:rPr>
+            </w:pPr>
+          </w:p>
+          <w:p>
+            <w:pPr>
+              <w:rPr>
+                <w:rFonts w:ascii="Calibri" w:hAnsi="Calibri" w:cs="Calibri"/>
+                <w:sz w:val="22"/>
+                <w:szCs w:val="22"/>
+                <w:lang w:val="en-US"/>
+              </w:rPr>
+            </w:pPr>
+          </w:p>
+          <w:p>
+            <w:pPr>
+              <w:rPr>
+                <w:rFonts w:ascii="Calibri" w:hAnsi="Calibri" w:cs="Calibri"/>
+                <w:sz w:val="22"/>
+                <w:szCs w:val="22"/>
+                <w:lang w:val="en-US"/>
+              </w:rPr>
+            </w:pPr>
+          </w:p>
+          <w:p>
+            <w:pPr>
+              <w:rPr>
+                <w:rFonts w:ascii="Calibri" w:hAnsi="Calibri" w:cs="Calibri"/>
+                <w:sz w:val="22"/>
+                <w:szCs w:val="22"/>
+                <w:lang w:val="en-US"/>
+              </w:rPr>
+            </w:pPr>
+          </w:p>
+          <w:p>
+            <w:pPr>
+              <w:rPr>
+                <w:rFonts w:ascii="Calibri" w:hAnsi="Calibri" w:cs="Calibri"/>
+                <w:sz w:val="22"/>
+                <w:szCs w:val="22"/>
+                <w:lang w:val="en-US"/>
+              </w:rPr>
+            </w:pPr>
+            <w:r>
+              <w:rPr>
+                <w:rFonts w:ascii="Calibri" w:hAnsi="Calibri" w:cs="Calibri"/>
+                <w:sz w:val="22"/>
+                <w:szCs w:val="22"/>
+                <w:lang w:val="en-US"/>
+              </w:rPr>
+              <w:t>Pass</w:t>
+            </w:r>
+          </w:p>
+          <w:p>
+            <w:pPr>
+              <w:rPr>
+                <w:rFonts w:ascii="Calibri" w:hAnsi="Calibri" w:cs="Calibri"/>
+                <w:sz w:val="22"/>
+                <w:szCs w:val="22"/>
+                <w:lang w:val="en-US"/>
+              </w:rPr>
+            </w:pPr>
+          </w:p>
+          <w:p>
+            <w:pPr>
+              <w:rPr>
+                <w:rFonts w:ascii="Calibri" w:hAnsi="Calibri" w:cs="Calibri"/>
+                <w:sz w:val="22"/>
+                <w:szCs w:val="22"/>
+                <w:lang w:val="en-US"/>
+              </w:rPr>
+            </w:pPr>
+          </w:p>
+          <w:p>
+            <w:pPr>
+              <w:rPr>
+                <w:rFonts w:ascii="Calibri" w:hAnsi="Calibri" w:cs="Calibri"/>
+                <w:sz w:val="22"/>
+                <w:szCs w:val="22"/>
+                <w:lang w:val="en-US"/>
+              </w:rPr>
+            </w:pPr>
+          </w:p>
+          <w:p>
+            <w:pPr>
+              <w:rPr>
+                <w:rFonts w:ascii="Calibri" w:hAnsi="Calibri" w:cs="Calibri"/>
+                <w:sz w:val="22"/>
+                <w:szCs w:val="22"/>
+                <w:lang w:val="en-US"/>
+              </w:rPr>
+            </w:pPr>
+          </w:p>
+          <w:p>
+            <w:pPr>
+              <w:rPr>
+                <w:rFonts w:ascii="Calibri" w:hAnsi="Calibri" w:cs="Calibri"/>
+                <w:sz w:val="22"/>
+                <w:szCs w:val="22"/>
+                <w:lang w:val="en-US"/>
+              </w:rPr>
+            </w:pPr>
+          </w:p>
+          <w:p>
+            <w:pPr>
+              <w:rPr>
+                <w:rFonts w:ascii="Calibri" w:hAnsi="Calibri" w:cs="Calibri"/>
+                <w:sz w:val="22"/>
+                <w:szCs w:val="22"/>
+                <w:lang w:val="en-US"/>
+              </w:rPr>
+            </w:pPr>
+          </w:p>
+          <w:p>
+            <w:pPr>
+              <w:rPr>
+                <w:rFonts w:ascii="Calibri" w:hAnsi="Calibri" w:cs="Calibri"/>
+                <w:sz w:val="22"/>
+                <w:szCs w:val="22"/>
+                <w:lang w:val="en-US"/>
+              </w:rPr>
+            </w:pPr>
+            <w:r>
+              <w:rPr>
+                <w:rFonts w:ascii="Calibri" w:hAnsi="Calibri" w:cs="Calibri"/>
+                <w:sz w:val="22"/>
+                <w:szCs w:val="22"/>
+                <w:lang w:val="en-US"/>
+              </w:rPr>
+              <w:t>Pass</w:t>
+            </w:r>
+          </w:p>
+          <w:p>
+            <w:pPr>
+              <w:rPr>
+                <w:rFonts w:ascii="Calibri" w:hAnsi="Calibri" w:cs="Calibri"/>
+                <w:sz w:val="22"/>
+                <w:szCs w:val="22"/>
+                <w:lang w:val="en-US"/>
+              </w:rPr>
+            </w:pPr>
+          </w:p>
+          <w:p>
+            <w:pPr>
+              <w:rPr>
+                <w:rFonts w:ascii="Calibri" w:hAnsi="Calibri" w:cs="Calibri"/>
+                <w:sz w:val="22"/>
+                <w:szCs w:val="22"/>
+                <w:lang w:val="en-US"/>
+              </w:rPr>
+            </w:pPr>
+          </w:p>
+          <w:p>
+            <w:pPr>
+              <w:rPr>
+                <w:rFonts w:ascii="Calibri" w:hAnsi="Calibri" w:cs="Calibri"/>
+                <w:sz w:val="22"/>
+                <w:szCs w:val="22"/>
+                <w:lang w:val="en-US"/>
+              </w:rPr>
+            </w:pPr>
+          </w:p>
+          <w:p>
+            <w:pPr>
+              <w:rPr>
+                <w:rFonts w:ascii="Calibri" w:hAnsi="Calibri" w:cs="Calibri"/>
+                <w:sz w:val="22"/>
+                <w:szCs w:val="22"/>
+                <w:lang w:val="en-US"/>
+              </w:rPr>
+            </w:pPr>
+          </w:p>
+          <w:p>
+            <w:pPr>
+              <w:rPr>
+                <w:rFonts w:ascii="Calibri" w:hAnsi="Calibri" w:cs="Calibri"/>
+                <w:sz w:val="22"/>
+                <w:szCs w:val="22"/>
+                <w:lang w:val="en-US"/>
+              </w:rPr>
+            </w:pPr>
+          </w:p>
+          <w:p>
+            <w:pPr>
+              <w:rPr>
+                <w:rFonts w:ascii="Calibri" w:hAnsi="Calibri" w:cs="Calibri"/>
+                <w:sz w:val="22"/>
+                <w:szCs w:val="22"/>
+                <w:lang w:val="en-US"/>
+              </w:rPr>
+            </w:pPr>
+          </w:p>
+          <w:p>
+            <w:pPr>
+              <w:rPr>
+                <w:rFonts w:ascii="Calibri" w:hAnsi="Calibri" w:cs="Calibri"/>
+                <w:sz w:val="22"/>
+                <w:szCs w:val="22"/>
+                <w:lang w:val="en-US"/>
+              </w:rPr>
+            </w:pPr>
+          </w:p>
+          <w:p>
+            <w:pPr>
+              <w:rPr>
+                <w:rFonts w:ascii="Calibri" w:hAnsi="Calibri" w:cs="Calibri"/>
+                <w:sz w:val="22"/>
+                <w:szCs w:val="22"/>
+                <w:lang w:val="en-US"/>
+              </w:rPr>
+            </w:pPr>
+          </w:p>
+          <w:p>
+            <w:pPr>
+              <w:rPr>
+                <w:rFonts w:ascii="Calibri" w:hAnsi="Calibri" w:cs="Calibri"/>
+                <w:sz w:val="22"/>
+                <w:szCs w:val="22"/>
+                <w:lang w:val="en-US"/>
+              </w:rPr>
+            </w:pPr>
+            <w:r>
+              <w:rPr>
+                <w:rFonts w:ascii="Calibri" w:hAnsi="Calibri" w:cs="Calibri"/>
+                <w:sz w:val="22"/>
+                <w:szCs w:val="22"/>
+                <w:lang w:val="en-US"/>
+              </w:rPr>
+              <w:t>Pass</w:t>
+            </w:r>
+          </w:p>
+          <w:p>
+            <w:pPr>
+              <w:rPr>
+                <w:rFonts w:ascii="Calibri" w:hAnsi="Calibri" w:cs="Calibri"/>
+                <w:sz w:val="22"/>
+                <w:szCs w:val="22"/>
+                <w:lang w:val="en-US"/>
+              </w:rPr>
+            </w:pPr>
+          </w:p>
           <w:p>
             <w:pPr>
               <w:rPr>
@@ -3685,7 +5394,17 @@
                 <w:szCs w:val="22"/>
                 <w:lang w:val="en-US"/>
               </w:rPr>
-              <w:t>addDemeritPoints</w:t>
+              <w:t>addDemeritP</w:t>
+            </w:r>
+            <w:r>
+              <w:rPr>
+                <w:rFonts w:ascii="Calibri" w:hAnsi="Calibri" w:cs="Calibri"/>
+                <w:sz w:val="22"/>
+                <w:szCs w:val="22"/>
+                <w:lang w:val="en-US"/>
+              </w:rPr>
+              <w:lastRenderedPageBreak/>
+              <w:t>oints</w:t>
             </w:r>
             <w:proofErr w:type="spellEnd"/>
             <w:r>
@@ -3719,216 +5438,145 @@
                 <w:szCs w:val="22"/>
                 <w:lang w:val="en-US"/>
               </w:rPr>
-              <w:t xml:space="preserve">Test case 1: </w:t>
-            </w:r>
-            <w:r>
-              <w:rPr>
-                <w:rFonts w:ascii="Calibri" w:hAnsi="Calibri" w:cs="Calibri"/>
-                <w:sz w:val="22"/>
-                <w:szCs w:val="22"/>
-                <w:lang w:val="en-US"/>
-              </w:rPr>
-              <w:t>Verify the function by adding c</w:t>
-            </w:r>
-            <w:r>
-              <w:rPr>
-                <w:rFonts w:ascii="Calibri" w:hAnsi="Calibri" w:cs="Calibri"/>
-                <w:sz w:val="22"/>
-                <w:szCs w:val="22"/>
-                <w:lang w:val="en-US"/>
-              </w:rPr>
-              <w:t>orrect input to a user with no demerits</w:t>
-            </w:r>
-          </w:p>
-          <w:p>
-            <w:pPr>
-              <w:rPr>
-                <w:rFonts w:ascii="Calibri" w:hAnsi="Calibri" w:cs="Calibri"/>
-                <w:sz w:val="22"/>
-                <w:szCs w:val="22"/>
-                <w:lang w:val="en-US"/>
-              </w:rPr>
-            </w:pPr>
-          </w:p>
-          <w:p>
-            <w:pPr>
-              <w:rPr>
-                <w:rFonts w:ascii="Calibri" w:hAnsi="Calibri" w:cs="Calibri"/>
-                <w:sz w:val="22"/>
-                <w:szCs w:val="22"/>
-                <w:lang w:val="en-US"/>
-              </w:rPr>
-            </w:pPr>
-          </w:p>
-          <w:p>
-            <w:pPr>
-              <w:rPr>
-                <w:rFonts w:ascii="Calibri" w:hAnsi="Calibri" w:cs="Calibri"/>
-                <w:sz w:val="22"/>
-                <w:szCs w:val="22"/>
-                <w:lang w:val="en-US"/>
-              </w:rPr>
-            </w:pPr>
-            <w:r>
-              <w:rPr>
-                <w:rFonts w:ascii="Calibri" w:hAnsi="Calibri" w:cs="Calibri"/>
-                <w:sz w:val="22"/>
-                <w:szCs w:val="22"/>
-                <w:lang w:val="en-US"/>
-              </w:rPr>
-              <w:t xml:space="preserve">Test case 2: </w:t>
-            </w:r>
-            <w:r>
-              <w:rPr>
-                <w:rFonts w:ascii="Calibri" w:hAnsi="Calibri" w:cs="Calibri"/>
-                <w:sz w:val="22"/>
-                <w:szCs w:val="22"/>
-                <w:lang w:val="en-US"/>
-              </w:rPr>
-              <w:t>verify function by adding invalid values to a user without demerits</w:t>
-            </w:r>
-          </w:p>
-          <w:p>
-            <w:pPr>
-              <w:rPr>
-                <w:rFonts w:ascii="Calibri" w:hAnsi="Calibri" w:cs="Calibri"/>
-                <w:sz w:val="22"/>
-                <w:szCs w:val="22"/>
-                <w:lang w:val="en-US"/>
-              </w:rPr>
-            </w:pPr>
-          </w:p>
-          <w:p>
-            <w:pPr>
-              <w:rPr>
-                <w:rFonts w:ascii="Calibri" w:hAnsi="Calibri" w:cs="Calibri"/>
-                <w:sz w:val="22"/>
-                <w:szCs w:val="22"/>
-                <w:lang w:val="en-US"/>
-              </w:rPr>
-            </w:pPr>
-          </w:p>
-          <w:p>
-            <w:pPr>
-              <w:rPr>
-                <w:rFonts w:ascii="Calibri" w:hAnsi="Calibri" w:cs="Calibri"/>
-                <w:sz w:val="22"/>
-                <w:szCs w:val="22"/>
-                <w:lang w:val="en-US"/>
-              </w:rPr>
-            </w:pPr>
-            <w:r>
-              <w:rPr>
-                <w:rFonts w:ascii="Calibri" w:hAnsi="Calibri" w:cs="Calibri"/>
-                <w:sz w:val="22"/>
-                <w:szCs w:val="22"/>
-                <w:lang w:val="en-US"/>
-              </w:rPr>
-              <w:t xml:space="preserve">Test case 3: </w:t>
-            </w:r>
-            <w:r>
-              <w:rPr>
-                <w:rFonts w:ascii="Calibri" w:hAnsi="Calibri" w:cs="Calibri"/>
-                <w:sz w:val="22"/>
-                <w:szCs w:val="22"/>
-                <w:lang w:val="en-US"/>
-              </w:rPr>
-              <w:t xml:space="preserve">verify function by adding </w:t>
-            </w:r>
-            <w:r>
-              <w:rPr>
-                <w:rFonts w:ascii="Calibri" w:hAnsi="Calibri" w:cs="Calibri"/>
-                <w:sz w:val="22"/>
-                <w:szCs w:val="22"/>
-                <w:lang w:val="en-US"/>
-              </w:rPr>
-              <w:t>enough points to suspend license</w:t>
-            </w:r>
-          </w:p>
-          <w:p>
-            <w:pPr>
-              <w:rPr>
-                <w:rFonts w:ascii="Calibri" w:hAnsi="Calibri" w:cs="Calibri"/>
-                <w:sz w:val="22"/>
-                <w:szCs w:val="22"/>
-                <w:lang w:val="en-US"/>
-              </w:rPr>
-            </w:pPr>
-          </w:p>
-          <w:p>
-            <w:pPr>
-              <w:rPr>
-                <w:rFonts w:ascii="Calibri" w:hAnsi="Calibri" w:cs="Calibri"/>
-                <w:sz w:val="22"/>
-                <w:szCs w:val="22"/>
-                <w:lang w:val="en-US"/>
-              </w:rPr>
-            </w:pPr>
-          </w:p>
-          <w:p>
-            <w:pPr>
-              <w:rPr>
-                <w:rFonts w:ascii="Calibri" w:hAnsi="Calibri" w:cs="Calibri"/>
-                <w:sz w:val="22"/>
-                <w:szCs w:val="22"/>
-                <w:lang w:val="en-US"/>
-              </w:rPr>
-            </w:pPr>
-            <w:r>
-              <w:rPr>
-                <w:rFonts w:ascii="Calibri" w:hAnsi="Calibri" w:cs="Calibri"/>
-                <w:sz w:val="22"/>
-                <w:szCs w:val="22"/>
-                <w:lang w:val="en-US"/>
-              </w:rPr>
-              <w:t xml:space="preserve">Test case 4: </w:t>
-            </w:r>
-            <w:r>
-              <w:rPr>
-                <w:rFonts w:ascii="Calibri" w:hAnsi="Calibri" w:cs="Calibri"/>
-                <w:sz w:val="22"/>
-                <w:szCs w:val="22"/>
-                <w:lang w:val="en-US"/>
-              </w:rPr>
-              <w:t xml:space="preserve"> Verify function by adding demerit points to a driver with a suspended license</w:t>
-            </w:r>
-          </w:p>
-          <w:p>
-            <w:pPr>
-              <w:rPr>
-                <w:rFonts w:ascii="Calibri" w:hAnsi="Calibri" w:cs="Calibri"/>
-                <w:sz w:val="22"/>
-                <w:szCs w:val="22"/>
-                <w:lang w:val="en-US"/>
-              </w:rPr>
-            </w:pPr>
-          </w:p>
-          <w:p>
-            <w:pPr>
-              <w:rPr>
-                <w:rFonts w:ascii="Calibri" w:hAnsi="Calibri" w:cs="Calibri"/>
-                <w:sz w:val="22"/>
-                <w:szCs w:val="22"/>
-                <w:lang w:val="en-US"/>
-              </w:rPr>
-            </w:pPr>
-            <w:r>
-              <w:rPr>
-                <w:rFonts w:ascii="Calibri" w:hAnsi="Calibri" w:cs="Calibri"/>
-                <w:sz w:val="22"/>
-                <w:szCs w:val="22"/>
-                <w:lang w:val="en-US"/>
-              </w:rPr>
-              <w:t>Test case 5:</w:t>
-            </w:r>
-            <w:r>
-              <w:rPr>
-                <w:rFonts w:ascii="Calibri" w:hAnsi="Calibri" w:cs="Calibri"/>
-                <w:sz w:val="22"/>
-                <w:szCs w:val="22"/>
-                <w:lang w:val="en-US"/>
-              </w:rPr>
-              <w:t xml:space="preserve"> Verify function by using invalid demerit point amounts and dates</w:t>
+              <w:lastRenderedPageBreak/>
+              <w:t>Test case 1: Verify the function by adding correct input to a user with no demerits</w:t>
+            </w:r>
+          </w:p>
+          <w:p>
+            <w:pPr>
+              <w:rPr>
+                <w:rFonts w:ascii="Calibri" w:hAnsi="Calibri" w:cs="Calibri"/>
+                <w:sz w:val="22"/>
+                <w:szCs w:val="22"/>
+                <w:lang w:val="en-US"/>
+              </w:rPr>
+            </w:pPr>
+          </w:p>
+          <w:p>
+            <w:pPr>
+              <w:rPr>
+                <w:rFonts w:ascii="Calibri" w:hAnsi="Calibri" w:cs="Calibri"/>
+                <w:sz w:val="22"/>
+                <w:szCs w:val="22"/>
+                <w:lang w:val="en-US"/>
+              </w:rPr>
+            </w:pPr>
+            <w:r>
+              <w:rPr>
+                <w:rFonts w:ascii="Calibri" w:hAnsi="Calibri" w:cs="Calibri"/>
+                <w:sz w:val="22"/>
+                <w:szCs w:val="22"/>
+                <w:lang w:val="en-US"/>
+              </w:rPr>
+              <w:lastRenderedPageBreak/>
+              <w:t>Test case 2: verify function by adding invalid values to a user without demerits</w:t>
+            </w:r>
+          </w:p>
+          <w:p>
+            <w:pPr>
+              <w:rPr>
+                <w:rFonts w:ascii="Calibri" w:hAnsi="Calibri" w:cs="Calibri"/>
+                <w:sz w:val="22"/>
+                <w:szCs w:val="22"/>
+                <w:lang w:val="en-US"/>
+              </w:rPr>
+            </w:pPr>
+          </w:p>
+          <w:p>
+            <w:pPr>
+              <w:rPr>
+                <w:rFonts w:ascii="Calibri" w:hAnsi="Calibri" w:cs="Calibri"/>
+                <w:sz w:val="22"/>
+                <w:szCs w:val="22"/>
+                <w:lang w:val="en-US"/>
+              </w:rPr>
+            </w:pPr>
+          </w:p>
+          <w:p>
+            <w:pPr>
+              <w:rPr>
+                <w:rFonts w:ascii="Calibri" w:hAnsi="Calibri" w:cs="Calibri"/>
+                <w:sz w:val="22"/>
+                <w:szCs w:val="22"/>
+                <w:lang w:val="en-US"/>
+              </w:rPr>
+            </w:pPr>
+            <w:r>
+              <w:rPr>
+                <w:rFonts w:ascii="Calibri" w:hAnsi="Calibri" w:cs="Calibri"/>
+                <w:sz w:val="22"/>
+                <w:szCs w:val="22"/>
+                <w:lang w:val="en-US"/>
+              </w:rPr>
+              <w:t>Test case 3: verify function by adding enough points to suspend license</w:t>
+            </w:r>
+          </w:p>
+          <w:p>
+            <w:pPr>
+              <w:rPr>
+                <w:rFonts w:ascii="Calibri" w:hAnsi="Calibri" w:cs="Calibri"/>
+                <w:sz w:val="22"/>
+                <w:szCs w:val="22"/>
+                <w:lang w:val="en-US"/>
+              </w:rPr>
+            </w:pPr>
+          </w:p>
+          <w:p>
+            <w:pPr>
+              <w:rPr>
+                <w:rFonts w:ascii="Calibri" w:hAnsi="Calibri" w:cs="Calibri"/>
+                <w:sz w:val="22"/>
+                <w:szCs w:val="22"/>
+                <w:lang w:val="en-US"/>
+              </w:rPr>
+            </w:pPr>
+          </w:p>
+          <w:p>
+            <w:pPr>
+              <w:rPr>
+                <w:rFonts w:ascii="Calibri" w:hAnsi="Calibri" w:cs="Calibri"/>
+                <w:sz w:val="22"/>
+                <w:szCs w:val="22"/>
+                <w:lang w:val="en-US"/>
+              </w:rPr>
+            </w:pPr>
+            <w:r>
+              <w:rPr>
+                <w:rFonts w:ascii="Calibri" w:hAnsi="Calibri" w:cs="Calibri"/>
+                <w:sz w:val="22"/>
+                <w:szCs w:val="22"/>
+                <w:lang w:val="en-US"/>
+              </w:rPr>
+              <w:t>Test case 4:  Verify function by adding demerit points to a driver with a suspended license</w:t>
+            </w:r>
+          </w:p>
+          <w:p>
+            <w:pPr>
+              <w:rPr>
+                <w:rFonts w:ascii="Calibri" w:hAnsi="Calibri" w:cs="Calibri"/>
+                <w:sz w:val="22"/>
+                <w:szCs w:val="22"/>
+                <w:lang w:val="en-US"/>
+              </w:rPr>
+            </w:pPr>
+          </w:p>
+          <w:p>
+            <w:pPr>
+              <w:rPr>
+                <w:rFonts w:ascii="Calibri" w:hAnsi="Calibri" w:cs="Calibri"/>
+                <w:sz w:val="22"/>
+                <w:szCs w:val="22"/>
+                <w:lang w:val="en-US"/>
+              </w:rPr>
+            </w:pPr>
+            <w:r>
+              <w:rPr>
+                <w:rFonts w:ascii="Calibri" w:hAnsi="Calibri" w:cs="Calibri"/>
+                <w:sz w:val="22"/>
+                <w:szCs w:val="22"/>
+                <w:lang w:val="en-US"/>
+              </w:rPr>
+              <w:t>Test case 5: Verify function by using invalid demerit point amounts and dates</w:t>
             </w:r>
           </w:p>
         </w:tc>
@@ -3953,16 +5601,7 @@
                 <w:lang w:val="en-US"/>
               </w:rPr>
               <w:lastRenderedPageBreak/>
-              <w:t xml:space="preserve">Id: </w:t>
-            </w:r>
-            <w:r>
-              <w:rPr>
-                <w:rFonts w:ascii="Calibri" w:hAnsi="Calibri" w:cs="Calibri"/>
-                <w:sz w:val="22"/>
-                <w:szCs w:val="22"/>
-                <w:lang w:val="en-US"/>
-              </w:rPr>
-              <w:t>28l_f%&amp;</w:t>
+              <w:t>Id: 28l_f%&amp;</w:t>
             </w:r>
             <w:proofErr w:type="spellStart"/>
             <w:r>
@@ -3992,129 +5631,66 @@
                 <w:szCs w:val="22"/>
                 <w:lang w:val="en-US"/>
               </w:rPr>
-              <w:t>Date</w:t>
-            </w:r>
-            <w:r>
-              <w:rPr>
-                <w:rFonts w:ascii="Calibri" w:hAnsi="Calibri" w:cs="Calibri"/>
-                <w:sz w:val="22"/>
-                <w:szCs w:val="22"/>
-                <w:lang w:val="en-US"/>
-              </w:rPr>
-              <w:t>:</w:t>
-            </w:r>
-            <w:r>
-              <w:rPr>
-                <w:rFonts w:ascii="Calibri" w:hAnsi="Calibri" w:cs="Calibri"/>
-                <w:sz w:val="22"/>
-                <w:szCs w:val="22"/>
-                <w:lang w:val="en-US"/>
-              </w:rPr>
-              <w:t xml:space="preserve"> </w:t>
-            </w:r>
-            <w:r>
-              <w:rPr>
-                <w:rFonts w:ascii="Calibri" w:hAnsi="Calibri" w:cs="Calibri"/>
-                <w:sz w:val="22"/>
-                <w:szCs w:val="22"/>
-                <w:lang w:val="en-US"/>
-              </w:rPr>
-              <w:t>19-01-2025</w:t>
-            </w:r>
-          </w:p>
-          <w:p>
-            <w:pPr>
-              <w:rPr>
-                <w:rFonts w:ascii="Calibri" w:hAnsi="Calibri" w:cs="Calibri"/>
-                <w:sz w:val="22"/>
-                <w:szCs w:val="22"/>
-                <w:lang w:val="en-US"/>
-              </w:rPr>
-            </w:pPr>
-            <w:r>
-              <w:rPr>
-                <w:rFonts w:ascii="Calibri" w:hAnsi="Calibri" w:cs="Calibri"/>
-                <w:sz w:val="22"/>
-                <w:szCs w:val="22"/>
-                <w:lang w:val="en-US"/>
-              </w:rPr>
-              <w:t>Demerits</w:t>
-            </w:r>
-            <w:r>
-              <w:rPr>
-                <w:rFonts w:ascii="Calibri" w:hAnsi="Calibri" w:cs="Calibri"/>
-                <w:sz w:val="22"/>
-                <w:szCs w:val="22"/>
-                <w:lang w:val="en-US"/>
-              </w:rPr>
-              <w:t>: 2</w:t>
-            </w:r>
-          </w:p>
-          <w:p>
-            <w:pPr>
-              <w:rPr>
-                <w:rFonts w:ascii="Calibri" w:hAnsi="Calibri" w:cs="Calibri"/>
-                <w:sz w:val="22"/>
-                <w:szCs w:val="22"/>
-                <w:lang w:val="en-US"/>
-              </w:rPr>
-            </w:pPr>
-          </w:p>
-          <w:p>
-            <w:pPr>
-              <w:rPr>
-                <w:rFonts w:ascii="Calibri" w:hAnsi="Calibri" w:cs="Calibri"/>
-                <w:sz w:val="22"/>
-                <w:szCs w:val="22"/>
-                <w:lang w:val="en-US"/>
-              </w:rPr>
-            </w:pPr>
-          </w:p>
-          <w:p>
-            <w:pPr>
-              <w:rPr>
-                <w:rFonts w:ascii="Calibri" w:hAnsi="Calibri" w:cs="Calibri"/>
-                <w:sz w:val="22"/>
-                <w:szCs w:val="22"/>
-                <w:lang w:val="en-US"/>
-              </w:rPr>
-            </w:pPr>
-          </w:p>
-          <w:p>
-            <w:pPr>
-              <w:rPr>
-                <w:rFonts w:ascii="Calibri" w:hAnsi="Calibri" w:cs="Calibri"/>
-                <w:sz w:val="22"/>
-                <w:szCs w:val="22"/>
-                <w:lang w:val="en-US"/>
-              </w:rPr>
-            </w:pPr>
-            <w:r>
-              <w:rPr>
-                <w:rFonts w:ascii="Calibri" w:hAnsi="Calibri" w:cs="Calibri"/>
-                <w:sz w:val="22"/>
-                <w:szCs w:val="22"/>
-                <w:lang w:val="en-US"/>
-              </w:rPr>
-              <w:t>Id</w:t>
-            </w:r>
-            <w:r>
-              <w:rPr>
-                <w:rFonts w:ascii="Calibri" w:hAnsi="Calibri" w:cs="Calibri"/>
-                <w:sz w:val="22"/>
-                <w:szCs w:val="22"/>
-                <w:lang w:val="en-US"/>
-              </w:rPr>
-              <w:t xml:space="preserve">: </w:t>
-            </w:r>
-            <w:r>
-              <w:rPr>
-                <w:rFonts w:ascii="Calibri" w:hAnsi="Calibri" w:cs="Calibri"/>
-                <w:sz w:val="22"/>
-                <w:szCs w:val="22"/>
-                <w:lang w:val="en-US"/>
-              </w:rPr>
-              <w:t>28l_f%&amp;</w:t>
+              <w:t>Date: 19-01-2025</w:t>
+            </w:r>
+          </w:p>
+          <w:p>
+            <w:pPr>
+              <w:rPr>
+                <w:rFonts w:ascii="Calibri" w:hAnsi="Calibri" w:cs="Calibri"/>
+                <w:sz w:val="22"/>
+                <w:szCs w:val="22"/>
+                <w:lang w:val="en-US"/>
+              </w:rPr>
+            </w:pPr>
+            <w:r>
+              <w:rPr>
+                <w:rFonts w:ascii="Calibri" w:hAnsi="Calibri" w:cs="Calibri"/>
+                <w:sz w:val="22"/>
+                <w:szCs w:val="22"/>
+                <w:lang w:val="en-US"/>
+              </w:rPr>
+              <w:t>Demerits: 2</w:t>
+            </w:r>
+          </w:p>
+          <w:p>
+            <w:pPr>
+              <w:rPr>
+                <w:rFonts w:ascii="Calibri" w:hAnsi="Calibri" w:cs="Calibri"/>
+                <w:sz w:val="22"/>
+                <w:szCs w:val="22"/>
+                <w:lang w:val="en-US"/>
+              </w:rPr>
+            </w:pPr>
+          </w:p>
+          <w:p>
+            <w:pPr>
+              <w:rPr>
+                <w:rFonts w:ascii="Calibri" w:hAnsi="Calibri" w:cs="Calibri"/>
+                <w:sz w:val="22"/>
+                <w:szCs w:val="22"/>
+                <w:lang w:val="en-US"/>
+              </w:rPr>
+            </w:pPr>
+          </w:p>
+          <w:p>
+            <w:pPr>
+              <w:rPr>
+                <w:rFonts w:ascii="Calibri" w:hAnsi="Calibri" w:cs="Calibri"/>
+                <w:sz w:val="22"/>
+                <w:szCs w:val="22"/>
+                <w:lang w:val="en-US"/>
+              </w:rPr>
+            </w:pPr>
+            <w:r>
+              <w:rPr>
+                <w:rFonts w:ascii="Calibri" w:hAnsi="Calibri" w:cs="Calibri"/>
+                <w:sz w:val="22"/>
+                <w:szCs w:val="22"/>
+                <w:lang w:val="en-US"/>
+              </w:rPr>
+              <w:lastRenderedPageBreak/>
+              <w:t>Id: 28l_f%&amp;</w:t>
             </w:r>
             <w:proofErr w:type="spellStart"/>
             <w:r>
@@ -4144,44 +5720,26 @@
                 <w:szCs w:val="22"/>
                 <w:lang w:val="en-US"/>
               </w:rPr>
-              <w:t>Date</w:t>
-            </w:r>
-            <w:r>
-              <w:rPr>
-                <w:rFonts w:ascii="Calibri" w:hAnsi="Calibri" w:cs="Calibri"/>
-                <w:sz w:val="22"/>
-                <w:szCs w:val="22"/>
-                <w:lang w:val="en-US"/>
-              </w:rPr>
-              <w:t>: 74#$235</w:t>
-            </w:r>
-          </w:p>
-          <w:p>
-            <w:pPr>
-              <w:rPr>
-                <w:rFonts w:ascii="Calibri" w:hAnsi="Calibri" w:cs="Calibri"/>
-                <w:sz w:val="22"/>
-                <w:szCs w:val="22"/>
-                <w:lang w:val="en-US"/>
-              </w:rPr>
-            </w:pPr>
-            <w:r>
-              <w:rPr>
-                <w:rFonts w:ascii="Calibri" w:hAnsi="Calibri" w:cs="Calibri"/>
-                <w:sz w:val="22"/>
-                <w:szCs w:val="22"/>
-                <w:lang w:val="en-US"/>
-              </w:rPr>
-              <w:t>Demerits</w:t>
-            </w:r>
-            <w:r>
-              <w:rPr>
-                <w:rFonts w:ascii="Calibri" w:hAnsi="Calibri" w:cs="Calibri"/>
-                <w:sz w:val="22"/>
-                <w:szCs w:val="22"/>
-                <w:lang w:val="en-US"/>
-              </w:rPr>
-              <w:t>: a@</w:t>
+              <w:t>Date: 74#$235</w:t>
+            </w:r>
+          </w:p>
+          <w:p>
+            <w:pPr>
+              <w:rPr>
+                <w:rFonts w:ascii="Calibri" w:hAnsi="Calibri" w:cs="Calibri"/>
+                <w:sz w:val="22"/>
+                <w:szCs w:val="22"/>
+                <w:lang w:val="en-US"/>
+              </w:rPr>
+            </w:pPr>
+            <w:r>
+              <w:rPr>
+                <w:rFonts w:ascii="Calibri" w:hAnsi="Calibri" w:cs="Calibri"/>
+                <w:sz w:val="22"/>
+                <w:szCs w:val="22"/>
+                <w:lang w:val="en-US"/>
+              </w:rPr>
+              <w:t>Demerits: a@</w:t>
             </w:r>
           </w:p>
           <w:p>
@@ -4260,44 +5818,26 @@
                 <w:szCs w:val="22"/>
                 <w:lang w:val="en-US"/>
               </w:rPr>
-              <w:t>Date</w:t>
-            </w:r>
-            <w:r>
-              <w:rPr>
-                <w:rFonts w:ascii="Calibri" w:hAnsi="Calibri" w:cs="Calibri"/>
-                <w:sz w:val="22"/>
-                <w:szCs w:val="22"/>
-                <w:lang w:val="en-US"/>
-              </w:rPr>
-              <w:t>: 01-01-2025</w:t>
-            </w:r>
-          </w:p>
-          <w:p>
-            <w:pPr>
-              <w:rPr>
-                <w:rFonts w:ascii="Calibri" w:hAnsi="Calibri" w:cs="Calibri"/>
-                <w:sz w:val="22"/>
-                <w:szCs w:val="22"/>
-                <w:lang w:val="en-US"/>
-              </w:rPr>
-            </w:pPr>
-            <w:r>
-              <w:rPr>
-                <w:rFonts w:ascii="Calibri" w:hAnsi="Calibri" w:cs="Calibri"/>
-                <w:sz w:val="22"/>
-                <w:szCs w:val="22"/>
-                <w:lang w:val="en-US"/>
-              </w:rPr>
-              <w:t>Demerits</w:t>
-            </w:r>
-            <w:r>
-              <w:rPr>
-                <w:rFonts w:ascii="Calibri" w:hAnsi="Calibri" w:cs="Calibri"/>
-                <w:sz w:val="22"/>
-                <w:szCs w:val="22"/>
-                <w:lang w:val="en-US"/>
-              </w:rPr>
-              <w:t>: 5 (user already has 7)</w:t>
+              <w:t>Date: 01-01-2025</w:t>
+            </w:r>
+          </w:p>
+          <w:p>
+            <w:pPr>
+              <w:rPr>
+                <w:rFonts w:ascii="Calibri" w:hAnsi="Calibri" w:cs="Calibri"/>
+                <w:sz w:val="22"/>
+                <w:szCs w:val="22"/>
+                <w:lang w:val="en-US"/>
+              </w:rPr>
+            </w:pPr>
+            <w:r>
+              <w:rPr>
+                <w:rFonts w:ascii="Calibri" w:hAnsi="Calibri" w:cs="Calibri"/>
+                <w:sz w:val="22"/>
+                <w:szCs w:val="22"/>
+                <w:lang w:val="en-US"/>
+              </w:rPr>
+              <w:t>Demerits: 5 (user already has 7)</w:t>
             </w:r>
           </w:p>
           <w:p>
@@ -4366,44 +5906,26 @@
                 <w:szCs w:val="22"/>
                 <w:lang w:val="en-US"/>
               </w:rPr>
-              <w:t>Date</w:t>
-            </w:r>
-            <w:r>
-              <w:rPr>
-                <w:rFonts w:ascii="Calibri" w:hAnsi="Calibri" w:cs="Calibri"/>
-                <w:sz w:val="22"/>
-                <w:szCs w:val="22"/>
-                <w:lang w:val="en-US"/>
-              </w:rPr>
-              <w:t>: 01-01-2025</w:t>
-            </w:r>
-          </w:p>
-          <w:p>
-            <w:pPr>
-              <w:rPr>
-                <w:rFonts w:ascii="Calibri" w:hAnsi="Calibri" w:cs="Calibri"/>
-                <w:sz w:val="22"/>
-                <w:szCs w:val="22"/>
-                <w:lang w:val="en-US"/>
-              </w:rPr>
-            </w:pPr>
-            <w:r>
-              <w:rPr>
-                <w:rFonts w:ascii="Calibri" w:hAnsi="Calibri" w:cs="Calibri"/>
-                <w:sz w:val="22"/>
-                <w:szCs w:val="22"/>
-                <w:lang w:val="en-US"/>
-              </w:rPr>
-              <w:t>Demerits</w:t>
-            </w:r>
-            <w:r>
-              <w:rPr>
-                <w:rFonts w:ascii="Calibri" w:hAnsi="Calibri" w:cs="Calibri"/>
-                <w:sz w:val="22"/>
-                <w:szCs w:val="22"/>
-                <w:lang w:val="en-US"/>
-              </w:rPr>
-              <w:t>: 5</w:t>
+              <w:t>Date: 01-01-2025</w:t>
+            </w:r>
+          </w:p>
+          <w:p>
+            <w:pPr>
+              <w:rPr>
+                <w:rFonts w:ascii="Calibri" w:hAnsi="Calibri" w:cs="Calibri"/>
+                <w:sz w:val="22"/>
+                <w:szCs w:val="22"/>
+                <w:lang w:val="en-US"/>
+              </w:rPr>
+            </w:pPr>
+            <w:r>
+              <w:rPr>
+                <w:rFonts w:ascii="Calibri" w:hAnsi="Calibri" w:cs="Calibri"/>
+                <w:sz w:val="22"/>
+                <w:szCs w:val="22"/>
+                <w:lang w:val="en-US"/>
+              </w:rPr>
+              <w:t>Demerits: 5</w:t>
             </w:r>
           </w:p>
           <w:p>
@@ -4482,44 +6004,26 @@
                 <w:szCs w:val="22"/>
                 <w:lang w:val="en-US"/>
               </w:rPr>
-              <w:t>Date</w:t>
-            </w:r>
-            <w:r>
-              <w:rPr>
-                <w:rFonts w:ascii="Calibri" w:hAnsi="Calibri" w:cs="Calibri"/>
-                <w:sz w:val="22"/>
-                <w:szCs w:val="22"/>
-                <w:lang w:val="en-US"/>
-              </w:rPr>
-              <w:t>: 01-01-2025</w:t>
-            </w:r>
-          </w:p>
-          <w:p>
-            <w:pPr>
-              <w:rPr>
-                <w:rFonts w:ascii="Calibri" w:hAnsi="Calibri" w:cs="Calibri"/>
-                <w:sz w:val="22"/>
-                <w:szCs w:val="22"/>
-                <w:lang w:val="en-US"/>
-              </w:rPr>
-            </w:pPr>
-            <w:r>
-              <w:rPr>
-                <w:rFonts w:ascii="Calibri" w:hAnsi="Calibri" w:cs="Calibri"/>
-                <w:sz w:val="22"/>
-                <w:szCs w:val="22"/>
-                <w:lang w:val="en-US"/>
-              </w:rPr>
-              <w:t>Demerits</w:t>
-            </w:r>
-            <w:r>
-              <w:rPr>
-                <w:rFonts w:ascii="Calibri" w:hAnsi="Calibri" w:cs="Calibri"/>
-                <w:sz w:val="22"/>
-                <w:szCs w:val="22"/>
-                <w:lang w:val="en-US"/>
-              </w:rPr>
-              <w:t>: 7</w:t>
+              <w:t>Date: 01-01-2025</w:t>
+            </w:r>
+          </w:p>
+          <w:p>
+            <w:pPr>
+              <w:rPr>
+                <w:rFonts w:ascii="Calibri" w:hAnsi="Calibri" w:cs="Calibri"/>
+                <w:sz w:val="22"/>
+                <w:szCs w:val="22"/>
+                <w:lang w:val="en-US"/>
+              </w:rPr>
+            </w:pPr>
+            <w:r>
+              <w:rPr>
+                <w:rFonts w:ascii="Calibri" w:hAnsi="Calibri" w:cs="Calibri"/>
+                <w:sz w:val="22"/>
+                <w:szCs w:val="22"/>
+                <w:lang w:val="en-US"/>
+              </w:rPr>
+              <w:t>Demerits: 7</w:t>
             </w:r>
           </w:p>
         </w:tc>
@@ -4544,73 +6048,46 @@
                 <w:lang w:val="en-US"/>
               </w:rPr>
               <w:lastRenderedPageBreak/>
-              <w:t>Success! Demerit point added</w:t>
-            </w:r>
-            <w:r>
-              <w:rPr>
-                <w:rFonts w:ascii="Calibri" w:hAnsi="Calibri" w:cs="Calibri"/>
-                <w:sz w:val="22"/>
-                <w:szCs w:val="22"/>
-                <w:lang w:val="en-US"/>
-              </w:rPr>
-              <w:t xml:space="preserve"> to user</w:t>
-            </w:r>
-            <w:r>
-              <w:rPr>
-                <w:rFonts w:ascii="Calibri" w:hAnsi="Calibri" w:cs="Calibri"/>
-                <w:sz w:val="22"/>
-                <w:szCs w:val="22"/>
-                <w:lang w:val="en-US"/>
-              </w:rPr>
-              <w:t xml:space="preserve">. </w:t>
-            </w:r>
-          </w:p>
-          <w:p>
-            <w:pPr>
-              <w:rPr>
-                <w:rFonts w:ascii="Calibri" w:hAnsi="Calibri" w:cs="Calibri"/>
-                <w:sz w:val="22"/>
-                <w:szCs w:val="22"/>
-                <w:lang w:val="en-US"/>
-              </w:rPr>
-            </w:pPr>
-          </w:p>
-          <w:p>
-            <w:pPr>
-              <w:rPr>
-                <w:rFonts w:ascii="Calibri" w:hAnsi="Calibri" w:cs="Calibri"/>
-                <w:sz w:val="22"/>
-                <w:szCs w:val="22"/>
-                <w:lang w:val="en-US"/>
-              </w:rPr>
-            </w:pPr>
-          </w:p>
-          <w:p>
-            <w:pPr>
-              <w:rPr>
-                <w:rFonts w:ascii="Calibri" w:hAnsi="Calibri" w:cs="Calibri"/>
-                <w:sz w:val="22"/>
-                <w:szCs w:val="22"/>
-                <w:lang w:val="en-US"/>
-              </w:rPr>
-            </w:pPr>
-          </w:p>
-          <w:p>
-            <w:pPr>
-              <w:rPr>
-                <w:rFonts w:ascii="Calibri" w:hAnsi="Calibri" w:cs="Calibri"/>
-                <w:sz w:val="22"/>
-                <w:szCs w:val="22"/>
-                <w:lang w:val="en-US"/>
-              </w:rPr>
-            </w:pPr>
-            <w:r>
-              <w:rPr>
-                <w:rFonts w:ascii="Calibri" w:hAnsi="Calibri" w:cs="Calibri"/>
-                <w:sz w:val="22"/>
-                <w:szCs w:val="22"/>
-                <w:lang w:val="en-US"/>
-              </w:rPr>
+              <w:t xml:space="preserve">Success! Demerit point added to user. </w:t>
+            </w:r>
+          </w:p>
+          <w:p>
+            <w:pPr>
+              <w:rPr>
+                <w:rFonts w:ascii="Calibri" w:hAnsi="Calibri" w:cs="Calibri"/>
+                <w:sz w:val="22"/>
+                <w:szCs w:val="22"/>
+                <w:lang w:val="en-US"/>
+              </w:rPr>
+            </w:pPr>
+          </w:p>
+          <w:p>
+            <w:pPr>
+              <w:rPr>
+                <w:rFonts w:ascii="Calibri" w:hAnsi="Calibri" w:cs="Calibri"/>
+                <w:sz w:val="22"/>
+                <w:szCs w:val="22"/>
+                <w:lang w:val="en-US"/>
+              </w:rPr>
+            </w:pPr>
+          </w:p>
+          <w:p>
+            <w:pPr>
+              <w:rPr>
+                <w:rFonts w:ascii="Calibri" w:hAnsi="Calibri" w:cs="Calibri"/>
+                <w:sz w:val="22"/>
+                <w:szCs w:val="22"/>
+                <w:lang w:val="en-US"/>
+              </w:rPr>
+            </w:pPr>
+            <w:r>
+              <w:rPr>
+                <w:rFonts w:ascii="Calibri" w:hAnsi="Calibri" w:cs="Calibri"/>
+                <w:sz w:val="22"/>
+                <w:szCs w:val="22"/>
+                <w:lang w:val="en-US"/>
+              </w:rPr>
+              <w:lastRenderedPageBreak/>
               <w:t>Failure: Date is invalid. Demerit points must be a valid number between 1-6.</w:t>
             </w:r>
           </w:p>
@@ -4640,130 +6117,162 @@
                 <w:szCs w:val="22"/>
                 <w:lang w:val="en-US"/>
               </w:rPr>
+              <w:t>Success! Demerit points added to user. License = Suspended</w:t>
+            </w:r>
+          </w:p>
+          <w:p>
+            <w:pPr>
+              <w:rPr>
+                <w:rFonts w:ascii="Calibri" w:hAnsi="Calibri" w:cs="Calibri"/>
+                <w:sz w:val="22"/>
+                <w:szCs w:val="22"/>
+                <w:lang w:val="en-US"/>
+              </w:rPr>
+            </w:pPr>
+          </w:p>
+          <w:p>
+            <w:pPr>
+              <w:rPr>
+                <w:rFonts w:ascii="Calibri" w:hAnsi="Calibri" w:cs="Calibri"/>
+                <w:sz w:val="22"/>
+                <w:szCs w:val="22"/>
+                <w:lang w:val="en-US"/>
+              </w:rPr>
+            </w:pPr>
+          </w:p>
+          <w:p>
+            <w:pPr>
+              <w:rPr>
+                <w:rFonts w:ascii="Calibri" w:hAnsi="Calibri" w:cs="Calibri"/>
+                <w:sz w:val="22"/>
+                <w:szCs w:val="22"/>
+                <w:lang w:val="en-US"/>
+              </w:rPr>
+            </w:pPr>
+            <w:r>
+              <w:rPr>
+                <w:rFonts w:ascii="Calibri" w:hAnsi="Calibri" w:cs="Calibri"/>
+                <w:sz w:val="22"/>
+                <w:szCs w:val="22"/>
+                <w:lang w:val="en-US"/>
+              </w:rPr>
               <w:t>Success! Demerit points added to user.</w:t>
             </w:r>
-            <w:r>
-              <w:rPr>
-                <w:rFonts w:ascii="Calibri" w:hAnsi="Calibri" w:cs="Calibri"/>
-                <w:sz w:val="22"/>
-                <w:szCs w:val="22"/>
-                <w:lang w:val="en-US"/>
-              </w:rPr>
-              <w:t xml:space="preserve"> License = Suspended</w:t>
-            </w:r>
-          </w:p>
-          <w:p>
-            <w:pPr>
-              <w:rPr>
-                <w:rFonts w:ascii="Calibri" w:hAnsi="Calibri" w:cs="Calibri"/>
-                <w:sz w:val="22"/>
-                <w:szCs w:val="22"/>
-                <w:lang w:val="en-US"/>
-              </w:rPr>
-            </w:pPr>
-          </w:p>
-          <w:p>
-            <w:pPr>
-              <w:rPr>
-                <w:rFonts w:ascii="Calibri" w:hAnsi="Calibri" w:cs="Calibri"/>
-                <w:sz w:val="22"/>
-                <w:szCs w:val="22"/>
-                <w:lang w:val="en-US"/>
-              </w:rPr>
-            </w:pPr>
-          </w:p>
-          <w:p>
-            <w:pPr>
-              <w:rPr>
-                <w:rFonts w:ascii="Calibri" w:hAnsi="Calibri" w:cs="Calibri"/>
-                <w:sz w:val="22"/>
-                <w:szCs w:val="22"/>
-                <w:lang w:val="en-US"/>
-              </w:rPr>
-            </w:pPr>
-            <w:r>
-              <w:rPr>
-                <w:rFonts w:ascii="Calibri" w:hAnsi="Calibri" w:cs="Calibri"/>
-                <w:sz w:val="22"/>
-                <w:szCs w:val="22"/>
-                <w:lang w:val="en-US"/>
-              </w:rPr>
-              <w:t>Success! Demerit points added to user.</w:t>
-            </w:r>
-          </w:p>
-          <w:p>
-            <w:pPr>
-              <w:rPr>
-                <w:rFonts w:ascii="Calibri" w:hAnsi="Calibri" w:cs="Calibri"/>
-                <w:sz w:val="22"/>
-                <w:szCs w:val="22"/>
-                <w:lang w:val="en-US"/>
-              </w:rPr>
-            </w:pPr>
-          </w:p>
-          <w:p>
-            <w:pPr>
-              <w:rPr>
-                <w:rFonts w:ascii="Calibri" w:hAnsi="Calibri" w:cs="Calibri"/>
-                <w:sz w:val="22"/>
-                <w:szCs w:val="22"/>
-                <w:lang w:val="en-US"/>
-              </w:rPr>
-            </w:pPr>
-          </w:p>
-          <w:p>
-            <w:pPr>
-              <w:rPr>
-                <w:rFonts w:ascii="Calibri" w:hAnsi="Calibri" w:cs="Calibri"/>
-                <w:sz w:val="22"/>
-                <w:szCs w:val="22"/>
-                <w:lang w:val="en-US"/>
-              </w:rPr>
-            </w:pPr>
-            <w:proofErr w:type="spellStart"/>
-            <w:r>
-              <w:rPr>
-                <w:rFonts w:ascii="Calibri" w:hAnsi="Calibri" w:cs="Calibri"/>
-                <w:sz w:val="22"/>
-                <w:szCs w:val="22"/>
-                <w:lang w:val="en-US"/>
-              </w:rPr>
-              <w:t>Failiure</w:t>
-            </w:r>
-            <w:proofErr w:type="spellEnd"/>
-            <w:r>
-              <w:rPr>
-                <w:rFonts w:ascii="Calibri" w:hAnsi="Calibri" w:cs="Calibri"/>
-                <w:sz w:val="22"/>
-                <w:szCs w:val="22"/>
-                <w:lang w:val="en-US"/>
-              </w:rPr>
-              <w:t xml:space="preserve">! Demerit </w:t>
-            </w:r>
-            <w:r>
-              <w:rPr>
-                <w:rFonts w:ascii="Calibri" w:hAnsi="Calibri" w:cs="Calibri"/>
-                <w:sz w:val="22"/>
-                <w:szCs w:val="22"/>
-                <w:lang w:val="en-US"/>
-              </w:rPr>
-              <w:t>points must</w:t>
-            </w:r>
-            <w:r>
-              <w:rPr>
-                <w:rFonts w:ascii="Calibri" w:hAnsi="Calibri" w:cs="Calibri"/>
-                <w:sz w:val="22"/>
-                <w:szCs w:val="22"/>
-                <w:lang w:val="en-US"/>
-              </w:rPr>
-              <w:t xml:space="preserve"> be a number 1 – 6.</w:t>
+          </w:p>
+          <w:p>
+            <w:pPr>
+              <w:rPr>
+                <w:rFonts w:ascii="Calibri" w:hAnsi="Calibri" w:cs="Calibri"/>
+                <w:sz w:val="22"/>
+                <w:szCs w:val="22"/>
+                <w:lang w:val="en-US"/>
+              </w:rPr>
+            </w:pPr>
+          </w:p>
+          <w:p>
+            <w:pPr>
+              <w:rPr>
+                <w:rFonts w:ascii="Calibri" w:hAnsi="Calibri" w:cs="Calibri"/>
+                <w:sz w:val="22"/>
+                <w:szCs w:val="22"/>
+                <w:lang w:val="en-US"/>
+              </w:rPr>
+            </w:pPr>
+          </w:p>
+          <w:p>
+            <w:pPr>
+              <w:rPr>
+                <w:rFonts w:ascii="Calibri" w:hAnsi="Calibri" w:cs="Calibri"/>
+                <w:sz w:val="22"/>
+                <w:szCs w:val="22"/>
+                <w:lang w:val="en-US"/>
+              </w:rPr>
+            </w:pPr>
+            <w:r>
+              <w:rPr>
+                <w:rFonts w:ascii="Calibri" w:hAnsi="Calibri" w:cs="Calibri"/>
+                <w:sz w:val="22"/>
+                <w:szCs w:val="22"/>
+                <w:lang w:val="en-US"/>
+              </w:rPr>
+              <w:t>Failure! Demerit points must be a number 1 – 6.</w:t>
             </w:r>
           </w:p>
         </w:tc>
         <w:tc>
           <w:tcPr>
-            <w:tcW w:w="1134" w:type="dxa"/>
+            <w:tcW w:w="1615" w:type="dxa"/>
           </w:tcPr>
+          <w:p>
+            <w:pPr>
+              <w:rPr>
+                <w:rFonts w:ascii="Calibri" w:hAnsi="Calibri" w:cs="Calibri"/>
+                <w:sz w:val="22"/>
+                <w:szCs w:val="22"/>
+                <w:lang w:val="en-US"/>
+              </w:rPr>
+            </w:pPr>
+            <w:r>
+              <w:rPr>
+                <w:rFonts w:ascii="Calibri" w:hAnsi="Calibri" w:cs="Calibri"/>
+                <w:sz w:val="22"/>
+                <w:szCs w:val="22"/>
+                <w:lang w:val="en-US"/>
+              </w:rPr>
+              <w:lastRenderedPageBreak/>
+              <w:t xml:space="preserve">Demerit points added for person ID: </w:t>
+            </w:r>
+            <w:r>
+              <w:rPr>
+                <w:rFonts w:ascii="Calibri" w:hAnsi="Calibri" w:cs="Calibri"/>
+                <w:sz w:val="22"/>
+                <w:szCs w:val="22"/>
+                <w:lang w:val="en-US"/>
+              </w:rPr>
+              <w:t>28l_f%&amp;</w:t>
+            </w:r>
+            <w:proofErr w:type="spellStart"/>
+            <w:r>
+              <w:rPr>
+                <w:rFonts w:ascii="Calibri" w:hAnsi="Calibri" w:cs="Calibri"/>
+                <w:sz w:val="22"/>
+                <w:szCs w:val="22"/>
+                <w:lang w:val="en-US"/>
+              </w:rPr>
+              <w:t>ccb</w:t>
+            </w:r>
+            <w:proofErr w:type="spellEnd"/>
+          </w:p>
+          <w:p>
+            <w:pPr>
+              <w:rPr>
+                <w:rFonts w:ascii="Calibri" w:hAnsi="Calibri" w:cs="Calibri"/>
+                <w:sz w:val="22"/>
+                <w:szCs w:val="22"/>
+                <w:lang w:val="en-US"/>
+              </w:rPr>
+            </w:pPr>
+          </w:p>
+          <w:p>
+            <w:pPr>
+              <w:rPr>
+                <w:rFonts w:ascii="Calibri" w:hAnsi="Calibri" w:cs="Calibri"/>
+                <w:sz w:val="22"/>
+                <w:szCs w:val="22"/>
+                <w:lang w:val="en-US"/>
+              </w:rPr>
+            </w:pPr>
+            <w:r>
+              <w:rPr>
+                <w:rFonts w:ascii="Calibri" w:hAnsi="Calibri" w:cs="Calibri"/>
+                <w:sz w:val="22"/>
+                <w:szCs w:val="22"/>
+                <w:lang w:val="en-US"/>
+              </w:rPr>
+              <w:lastRenderedPageBreak/>
+              <w:t>Demerit points must be between 1 and 6.</w:t>
+            </w:r>
+          </w:p>
           <w:p>
             <w:pPr>
               <w:rPr>
@@ -4777,7 +6286,7 @@
         </w:tc>
         <w:tc>
           <w:tcPr>
-            <w:tcW w:w="1134" w:type="dxa"/>
+            <w:tcW w:w="653" w:type="dxa"/>
           </w:tcPr>
           <w:p>
             <w:pPr>
@@ -4788,6 +6297,84 @@
                 <w:lang w:val="en-US"/>
               </w:rPr>
             </w:pPr>
+          </w:p>
+          <w:p>
+            <w:pPr>
+              <w:rPr>
+                <w:rFonts w:ascii="Calibri" w:hAnsi="Calibri" w:cs="Calibri"/>
+                <w:sz w:val="22"/>
+                <w:szCs w:val="22"/>
+                <w:lang w:val="en-US"/>
+              </w:rPr>
+            </w:pPr>
+          </w:p>
+          <w:p>
+            <w:pPr>
+              <w:rPr>
+                <w:rFonts w:ascii="Calibri" w:hAnsi="Calibri" w:cs="Calibri"/>
+                <w:sz w:val="22"/>
+                <w:szCs w:val="22"/>
+                <w:lang w:val="en-US"/>
+              </w:rPr>
+            </w:pPr>
+            <w:r>
+              <w:rPr>
+                <w:rFonts w:ascii="Calibri" w:hAnsi="Calibri" w:cs="Calibri"/>
+                <w:sz w:val="22"/>
+                <w:szCs w:val="22"/>
+                <w:lang w:val="en-US"/>
+              </w:rPr>
+              <w:t>Pass</w:t>
+            </w:r>
+          </w:p>
+          <w:p>
+            <w:pPr>
+              <w:rPr>
+                <w:rFonts w:ascii="Calibri" w:hAnsi="Calibri" w:cs="Calibri"/>
+                <w:sz w:val="22"/>
+                <w:szCs w:val="22"/>
+                <w:lang w:val="en-US"/>
+              </w:rPr>
+            </w:pPr>
+          </w:p>
+          <w:p>
+            <w:pPr>
+              <w:rPr>
+                <w:rFonts w:ascii="Calibri" w:hAnsi="Calibri" w:cs="Calibri"/>
+                <w:sz w:val="22"/>
+                <w:szCs w:val="22"/>
+                <w:lang w:val="en-US"/>
+              </w:rPr>
+            </w:pPr>
+          </w:p>
+          <w:p>
+            <w:pPr>
+              <w:rPr>
+                <w:rFonts w:ascii="Calibri" w:hAnsi="Calibri" w:cs="Calibri"/>
+                <w:sz w:val="22"/>
+                <w:szCs w:val="22"/>
+                <w:lang w:val="en-US"/>
+              </w:rPr>
+            </w:pPr>
+          </w:p>
+          <w:p>
+            <w:pPr>
+              <w:rPr>
+                <w:rFonts w:ascii="Calibri" w:hAnsi="Calibri" w:cs="Calibri"/>
+                <w:sz w:val="22"/>
+                <w:szCs w:val="22"/>
+                <w:lang w:val="en-US"/>
+              </w:rPr>
+            </w:pPr>
+            <w:r>
+              <w:rPr>
+                <w:rFonts w:ascii="Calibri" w:hAnsi="Calibri" w:cs="Calibri"/>
+                <w:sz w:val="22"/>
+                <w:szCs w:val="22"/>
+                <w:lang w:val="en-US"/>
+              </w:rPr>
+              <w:t>Pass</w:t>
+            </w:r>
           </w:p>
         </w:tc>
       </w:tr>
@@ -5204,6 +6791,7 @@
   <w:style w:type="paragraph" w:default="1" w:styleId="Normal">
     <w:name w:val="Normal"/>
     <w:qFormat/>
+    <w:rsid w:val="00DD6CEB"/>
   </w:style>
   <w:style w:type="paragraph" w:styleId="Heading1">
     <w:name w:val="heading 1"/>
@@ -5405,6 +6993,7 @@
   <w:style w:type="character" w:default="1" w:styleId="DefaultParagraphFont">
     <w:name w:val="Default Paragraph Font"/>
     <w:uiPriority w:val="1"/>
+    <w:semiHidden/>
     <w:unhideWhenUsed/>
   </w:style>
   <w:style w:type="table" w:default="1" w:styleId="TableNormal">

</xml_diff>